<commit_message>
A few improvements have made in the report and other areas.
</commit_message>
<xml_diff>
--- a/GROUP K FLASK PROJECT REPORT.docx
+++ b/GROUP K FLASK PROJECT REPORT.docx
@@ -13,8 +13,6 @@
           <w:szCs w:val="22"/>
         </w:rPr>
       </w:pPr>
-      <w:bookmarkStart w:id="0" w:name="_GoBack"/>
-      <w:bookmarkEnd w:id="0"/>
     </w:p>
     <w:p>
       <w:pPr>
@@ -137,7 +135,7 @@
           <w:szCs w:val="22"/>
         </w:rPr>
       </w:pPr>
-      <w:bookmarkStart w:id="1" w:name="_Toc466721793"/>
+      <w:bookmarkStart w:id="0" w:name="_Toc466721793"/>
       <w:r>
         <w:rPr>
           <w:rFonts w:cs="Calibri"/>
@@ -181,7 +179,7 @@
         </w:rPr>
         <w:t>&lt;1.0&gt;</w:t>
       </w:r>
-      <w:bookmarkEnd w:id="1"/>
+      <w:bookmarkEnd w:id="0"/>
       <w:r>
         <w:rPr>
           <w:rFonts w:cs="Calibri"/>
@@ -2762,25 +2760,7 @@
           <w:sz w:val="22"/>
           <w:szCs w:val="22"/>
         </w:rPr>
-        <w:t xml:space="preserve">The platform aims to streamline the job search process for students. They can search for opportunities based on various filters such as industry, location, job type, and more. This helps students narrow down their search and </w:t>
-      </w:r>
-      <w:proofErr w:type="gramStart"/>
-      <w:r>
-        <w:rPr>
-          <w:rFonts w:cs="Calibri"/>
-          <w:sz w:val="22"/>
-          <w:szCs w:val="22"/>
-        </w:rPr>
-        <w:t>find</w:t>
-      </w:r>
-      <w:proofErr w:type="gramEnd"/>
-      <w:r>
-        <w:rPr>
-          <w:rFonts w:cs="Calibri"/>
-          <w:sz w:val="22"/>
-          <w:szCs w:val="22"/>
-        </w:rPr>
-        <w:t xml:space="preserve"> opportunities that align with their preferences.</w:t>
+        <w:t>The platform aims to streamline the job search process for students. They can search for opportunities based on various filters such as industry, location, job type, and more. This helps students narrow down their search and find opportunities that align with their preferences.</w:t>
       </w:r>
     </w:p>
     <w:p>
@@ -3260,6 +3240,91 @@
     </w:p>
     <w:p>
       <w:pPr>
+        <w:pStyle w:val="Heading2"/>
+        <w:spacing w:line="240" w:lineRule="auto"/>
+        <w:rPr>
+          <w:rFonts w:cs="Calibri"/>
+          <w:sz w:val="22"/>
+          <w:szCs w:val="22"/>
+        </w:rPr>
+      </w:pPr>
+      <w:r>
+        <w:rPr>
+          <w:rFonts w:cs="Calibri"/>
+          <w:sz w:val="22"/>
+          <w:szCs w:val="22"/>
+        </w:rPr>
+        <w:lastRenderedPageBreak/>
+        <w:t>Key features</w:t>
+      </w:r>
+    </w:p>
+    <w:p>
+      <w:r>
+        <w:rPr>
+          <w:b/>
+        </w:rPr>
+        <w:t>User Re</w:t>
+      </w:r>
+      <w:r>
+        <w:rPr>
+          <w:b/>
+        </w:rPr>
+        <w:t>gistration and Authentication:</w:t>
+      </w:r>
+      <w:r>
+        <w:t xml:space="preserve"> </w:t>
+      </w:r>
+      <w:r>
+        <w:t>Students can register accounts on the platform, providing their basic information. User authentication ensures secure access to the platform.</w:t>
+      </w:r>
+    </w:p>
+    <w:p>
+      <w:r>
+        <w:rPr>
+          <w:b/>
+        </w:rPr>
+        <w:t>Resume Submission:</w:t>
+      </w:r>
+      <w:r>
+        <w:t xml:space="preserve"> </w:t>
+      </w:r>
+      <w:r>
+        <w:t>Students can upload their resumes to their profiles, allowing them to easily apply for job opportunities without the need for repetitive data entry.</w:t>
+      </w:r>
+    </w:p>
+    <w:p>
+      <w:r>
+        <w:rPr>
+          <w:b/>
+        </w:rPr>
+        <w:t>Job Listings and internship programs:</w:t>
+      </w:r>
+      <w:r>
+        <w:t xml:space="preserve"> </w:t>
+      </w:r>
+      <w:r>
+        <w:t>The platform provides a curated list of internship and job opportunities from various industries. Users can filter and search for listings based on their preferences.</w:t>
+      </w:r>
+    </w:p>
+    <w:p>
+      <w:r>
+        <w:t xml:space="preserve"> </w:t>
+      </w:r>
+      <w:r>
+        <w:rPr>
+          <w:b/>
+        </w:rPr>
+        <w:t>User Profile:</w:t>
+      </w:r>
+      <w:r>
+        <w:t xml:space="preserve"> </w:t>
+      </w:r>
+      <w:r>
+        <w:t>Each user has a profile where they can manage their personal information, update their resume, and track their activity on the platform.</w:t>
+      </w:r>
+    </w:p>
+    <w:p>
+      <w:pPr>
         <w:pStyle w:val="Heading1"/>
         <w:spacing w:line="240" w:lineRule="auto"/>
         <w:rPr>
@@ -3270,7 +3335,6 @@
         <w:rPr>
           <w:rFonts w:cs="Calibri"/>
         </w:rPr>
-        <w:lastRenderedPageBreak/>
         <w:t xml:space="preserve">Part 2: </w:t>
       </w:r>
       <w:r>
@@ -3280,7 +3344,6 @@
         <w:t>system overview</w:t>
       </w:r>
     </w:p>
-    <w:p/>
     <w:p>
       <w:pPr>
         <w:pStyle w:val="Heading2"/>
@@ -3316,7 +3379,23 @@
           <w:sz w:val="22"/>
           <w:szCs w:val="22"/>
         </w:rPr>
-        <w:t>It grabs users’ attention and guides them towards a specific conversion goal, which in this case is to get job and internship opportunities.</w:t>
+        <w:t>It grabs users’ attention and guides them towards a specific conversion goal, which in this case is t</w:t>
+      </w:r>
+      <w:r>
+        <w:rPr>
+          <w:rFonts w:cs="Calibri"/>
+          <w:sz w:val="22"/>
+          <w:szCs w:val="22"/>
+        </w:rPr>
+        <w:t>he ability t</w:t>
+      </w:r>
+      <w:r>
+        <w:rPr>
+          <w:rFonts w:cs="Calibri"/>
+          <w:sz w:val="22"/>
+          <w:szCs w:val="22"/>
+        </w:rPr>
+        <w:t>o get job and internship opportunities.</w:t>
       </w:r>
     </w:p>
     <w:p>
@@ -3350,7 +3429,7 @@
           <w:sz w:val="22"/>
           <w:szCs w:val="22"/>
         </w:rPr>
-        <w:t xml:space="preserve"> </w:t>
+        <w:t>if they pick interest in the help being offered by the Career Bridge application.</w:t>
       </w:r>
     </w:p>
     <w:p>
@@ -3372,8 +3451,8 @@
         </w:rPr>
         <w:drawing>
           <wp:inline distT="0" distB="0" distL="0" distR="0">
-            <wp:extent cx="3919855" cy="1900555"/>
-            <wp:effectExtent l="0" t="0" r="0" b="0"/>
+            <wp:extent cx="2949934" cy="1430286"/>
+            <wp:effectExtent l="0" t="0" r="3175" b="0"/>
             <wp:docPr id="2" name="Picture 2" descr="landing1"/>
             <wp:cNvGraphicFramePr>
               <a:graphicFrameLocks xmlns:a="http://schemas.openxmlformats.org/drawingml/2006/main" noChangeAspect="1"/>
@@ -3403,7 +3482,7 @@
                   <pic:spPr bwMode="auto">
                     <a:xfrm>
                       <a:off x="0" y="0"/>
-                      <a:ext cx="3919855" cy="1900555"/>
+                      <a:ext cx="2975293" cy="1442581"/>
                     </a:xfrm>
                     <a:prstGeom prst="rect">
                       <a:avLst/>
@@ -3498,8 +3577,8 @@
         </w:rPr>
         <w:drawing>
           <wp:inline distT="0" distB="0" distL="0" distR="0">
-            <wp:extent cx="4662170" cy="2265045"/>
-            <wp:effectExtent l="0" t="0" r="0" b="0"/>
+            <wp:extent cx="2965836" cy="1440907"/>
+            <wp:effectExtent l="0" t="0" r="6350" b="6985"/>
             <wp:docPr id="3" name="Picture 3" descr="landing2"/>
             <wp:cNvGraphicFramePr>
               <a:graphicFrameLocks xmlns:a="http://schemas.openxmlformats.org/drawingml/2006/main" noChangeAspect="1"/>
@@ -3529,7 +3608,7 @@
                   <pic:spPr bwMode="auto">
                     <a:xfrm>
                       <a:off x="0" y="0"/>
-                      <a:ext cx="4662170" cy="2265045"/>
+                      <a:ext cx="2979760" cy="1447672"/>
                     </a:xfrm>
                     <a:prstGeom prst="rect">
                       <a:avLst/>
@@ -4003,8 +4082,8 @@
         <w:lastRenderedPageBreak/>
         <w:drawing>
           <wp:inline distT="0" distB="0" distL="0" distR="0">
-            <wp:extent cx="6118225" cy="2901315"/>
-            <wp:effectExtent l="0" t="0" r="0" b="0"/>
+            <wp:extent cx="6058894" cy="2926080"/>
+            <wp:effectExtent l="0" t="0" r="0" b="7620"/>
             <wp:docPr id="6" name="Picture 6" descr="add_intern1"/>
             <wp:cNvGraphicFramePr>
               <a:graphicFrameLocks xmlns:a="http://schemas.openxmlformats.org/drawingml/2006/main" noChangeAspect="1"/>
@@ -4034,7 +4113,7 @@
                   <pic:spPr bwMode="auto">
                     <a:xfrm>
                       <a:off x="0" y="0"/>
-                      <a:ext cx="6118225" cy="2901315"/>
+                      <a:ext cx="6072797" cy="2932794"/>
                     </a:xfrm>
                     <a:prstGeom prst="rect">
                       <a:avLst/>
@@ -4243,11 +4322,10 @@
           <w:sz w:val="22"/>
           <w:szCs w:val="22"/>
         </w:rPr>
-        <w:lastRenderedPageBreak/>
         <w:drawing>
           <wp:inline distT="0" distB="0" distL="0" distR="0">
-            <wp:extent cx="6147435" cy="2547620"/>
-            <wp:effectExtent l="0" t="0" r="0" b="0"/>
+            <wp:extent cx="6072018" cy="1550035"/>
+            <wp:effectExtent l="0" t="0" r="5080" b="0"/>
             <wp:docPr id="8" name="Picture 8" descr="add_intern3"/>
             <wp:cNvGraphicFramePr>
               <a:graphicFrameLocks xmlns:a="http://schemas.openxmlformats.org/drawingml/2006/main" noChangeAspect="1"/>
@@ -4261,7 +4339,7 @@
                       <a:picLocks noChangeAspect="1" noChangeArrowheads="1"/>
                     </pic:cNvPicPr>
                   </pic:nvPicPr>
-                  <pic:blipFill>
+                  <pic:blipFill rotWithShape="1">
                     <a:blip r:embed="rId21">
                       <a:extLst>
                         <a:ext uri="{28A0092B-C50C-407E-A947-70E740481C1C}">
@@ -4269,15 +4347,13 @@
                         </a:ext>
                       </a:extLst>
                     </a:blip>
-                    <a:srcRect l="15974" t="1045" r="12144"/>
-                    <a:stretch>
-                      <a:fillRect/>
-                    </a:stretch>
+                    <a:srcRect l="16812" t="30694" r="12144" b="9061"/>
+                    <a:stretch/>
                   </pic:blipFill>
                   <pic:spPr bwMode="auto">
                     <a:xfrm>
                       <a:off x="0" y="0"/>
-                      <a:ext cx="6147435" cy="2547620"/>
+                      <a:ext cx="6075830" cy="1551008"/>
                     </a:xfrm>
                     <a:prstGeom prst="rect">
                       <a:avLst/>
@@ -4286,6 +4362,11 @@
                     <a:ln>
                       <a:noFill/>
                     </a:ln>
+                    <a:extLst>
+                      <a:ext uri="{53640926-AAD7-44D8-BBD7-CCE9431645EC}">
+                        <a14:shadowObscured xmlns:a14="http://schemas.microsoft.com/office/drawing/2010/main"/>
+                      </a:ext>
+                    </a:extLst>
                   </pic:spPr>
                 </pic:pic>
               </a:graphicData>
@@ -4370,6 +4451,7 @@
           <w:sz w:val="22"/>
           <w:szCs w:val="22"/>
         </w:rPr>
+        <w:lastRenderedPageBreak/>
         <w:t>resume submission</w:t>
       </w:r>
       <w:r>
@@ -4422,11 +4504,29 @@
         <w:spacing w:line="240" w:lineRule="auto"/>
         <w:rPr>
           <w:rFonts w:cs="Calibri"/>
-          <w:b/>
-          <w:sz w:val="22"/>
-          <w:szCs w:val="22"/>
-        </w:rPr>
-      </w:pPr>
+          <w:sz w:val="22"/>
+          <w:szCs w:val="22"/>
+        </w:rPr>
+      </w:pPr>
+    </w:p>
+    <w:p>
+      <w:pPr>
+        <w:pStyle w:val="Heading2"/>
+        <w:spacing w:line="240" w:lineRule="auto"/>
+        <w:rPr>
+          <w:rFonts w:cs="Calibri"/>
+          <w:sz w:val="22"/>
+          <w:szCs w:val="22"/>
+        </w:rPr>
+      </w:pPr>
+      <w:r>
+        <w:rPr>
+          <w:rFonts w:cs="Calibri"/>
+          <w:sz w:val="22"/>
+          <w:szCs w:val="22"/>
+        </w:rPr>
+        <w:t>AVAILABLE JOBS</w:t>
+      </w:r>
     </w:p>
     <w:p>
       <w:pPr>
@@ -4438,6 +4538,22 @@
           <w:szCs w:val="22"/>
         </w:rPr>
       </w:pPr>
+      <w:r>
+        <w:rPr>
+          <w:rFonts w:cs="Calibri"/>
+          <w:sz w:val="22"/>
+          <w:szCs w:val="22"/>
+        </w:rPr>
+        <w:t>This page displays the available jobs that students can apply for. These are usually added or updated by the administrators</w:t>
+      </w:r>
+      <w:r>
+        <w:rPr>
+          <w:rFonts w:cs="Calibri"/>
+          <w:sz w:val="22"/>
+          <w:szCs w:val="22"/>
+        </w:rPr>
+        <w:t xml:space="preserve"> as they are the only people assigned to this duty.</w:t>
+      </w:r>
     </w:p>
     <w:p>
       <w:pPr>
@@ -4449,6 +4565,308 @@
           <w:szCs w:val="22"/>
         </w:rPr>
       </w:pPr>
+      <w:r>
+        <w:rPr>
+          <w:rFonts w:cs="Calibri"/>
+          <w:sz w:val="22"/>
+          <w:szCs w:val="22"/>
+        </w:rPr>
+        <w:t>Similarly, the available internship programs’ page is not any different from this as I displays the available internship opportunities that students can apply for to the various companies listed.</w:t>
+      </w:r>
+    </w:p>
+    <w:p>
+      <w:pPr>
+        <w:spacing w:line="240" w:lineRule="auto"/>
+        <w:rPr>
+          <w:rFonts w:cs="Calibri"/>
+          <w:b/>
+          <w:sz w:val="22"/>
+          <w:szCs w:val="22"/>
+        </w:rPr>
+      </w:pPr>
+      <w:r>
+        <w:rPr>
+          <w:rFonts w:cs="Calibri"/>
+          <w:b/>
+          <w:noProof/>
+          <w:sz w:val="22"/>
+          <w:szCs w:val="22"/>
+        </w:rPr>
+        <w:drawing>
+          <wp:inline distT="0" distB="0" distL="0" distR="0">
+            <wp:extent cx="6120130" cy="2336165"/>
+            <wp:effectExtent l="0" t="0" r="0" b="6985"/>
+            <wp:docPr id="10" name="Picture 10"/>
+            <wp:cNvGraphicFramePr>
+              <a:graphicFrameLocks xmlns:a="http://schemas.openxmlformats.org/drawingml/2006/main" noChangeAspect="1"/>
+            </wp:cNvGraphicFramePr>
+            <a:graphic xmlns:a="http://schemas.openxmlformats.org/drawingml/2006/main">
+              <a:graphicData uri="http://schemas.openxmlformats.org/drawingml/2006/picture">
+                <pic:pic xmlns:pic="http://schemas.openxmlformats.org/drawingml/2006/picture">
+                  <pic:nvPicPr>
+                    <pic:cNvPr id="10" name="available_jobs.png"/>
+                    <pic:cNvPicPr/>
+                  </pic:nvPicPr>
+                  <pic:blipFill>
+                    <a:blip r:embed="rId22" cstate="print">
+                      <a:extLst>
+                        <a:ext uri="{28A0092B-C50C-407E-A947-70E740481C1C}">
+                          <a14:useLocalDpi xmlns:a14="http://schemas.microsoft.com/office/drawing/2010/main" val="0"/>
+                        </a:ext>
+                      </a:extLst>
+                    </a:blip>
+                    <a:stretch>
+                      <a:fillRect/>
+                    </a:stretch>
+                  </pic:blipFill>
+                  <pic:spPr>
+                    <a:xfrm>
+                      <a:off x="0" y="0"/>
+                      <a:ext cx="6120130" cy="2336165"/>
+                    </a:xfrm>
+                    <a:prstGeom prst="rect">
+                      <a:avLst/>
+                    </a:prstGeom>
+                  </pic:spPr>
+                </pic:pic>
+              </a:graphicData>
+            </a:graphic>
+          </wp:inline>
+        </w:drawing>
+      </w:r>
+    </w:p>
+    <w:p>
+      <w:pPr>
+        <w:pStyle w:val="Heading1"/>
+        <w:spacing w:line="240" w:lineRule="auto"/>
+        <w:rPr>
+          <w:rFonts w:cs="Calibri"/>
+        </w:rPr>
+      </w:pPr>
+      <w:r>
+        <w:rPr>
+          <w:rFonts w:cs="Calibri"/>
+        </w:rPr>
+        <w:t>Part 3: Development process</w:t>
+      </w:r>
+    </w:p>
+    <w:p>
+      <w:pPr>
+        <w:pStyle w:val="Heading2"/>
+        <w:spacing w:line="240" w:lineRule="auto"/>
+        <w:rPr>
+          <w:rFonts w:cs="Calibri"/>
+          <w:sz w:val="22"/>
+          <w:szCs w:val="22"/>
+        </w:rPr>
+      </w:pPr>
+      <w:r>
+        <w:rPr>
+          <w:rFonts w:cs="Calibri"/>
+          <w:sz w:val="22"/>
+          <w:szCs w:val="22"/>
+        </w:rPr>
+        <w:t>DATABASE DESIGN</w:t>
+      </w:r>
+    </w:p>
+    <w:p>
+      <w:r>
+        <w:t>A database schema was designed to efficiently store user data, job listings,</w:t>
+      </w:r>
+      <w:r>
+        <w:t xml:space="preserve"> internship programs</w:t>
+      </w:r>
+      <w:r>
+        <w:t xml:space="preserve"> job resumes and intern </w:t>
+      </w:r>
+      <w:r>
+        <w:t>resumes. SQLite was chosen as the database management system due to its</w:t>
+      </w:r>
+      <w:r>
+        <w:t xml:space="preserve"> ease of integration with Flask.</w:t>
+      </w:r>
+    </w:p>
+    <w:p>
+      <w:r>
+        <w:rPr>
+          <w:noProof/>
+        </w:rPr>
+        <w:drawing>
+          <wp:inline distT="0" distB="0" distL="0" distR="0">
+            <wp:extent cx="4786685" cy="1340947"/>
+            <wp:effectExtent l="0" t="0" r="0" b="0"/>
+            <wp:docPr id="11" name="Picture 11"/>
+            <wp:cNvGraphicFramePr>
+              <a:graphicFrameLocks xmlns:a="http://schemas.openxmlformats.org/drawingml/2006/main" noChangeAspect="1"/>
+            </wp:cNvGraphicFramePr>
+            <a:graphic xmlns:a="http://schemas.openxmlformats.org/drawingml/2006/main">
+              <a:graphicData uri="http://schemas.openxmlformats.org/drawingml/2006/picture">
+                <pic:pic xmlns:pic="http://schemas.openxmlformats.org/drawingml/2006/picture">
+                  <pic:nvPicPr>
+                    <pic:cNvPr id="11" name="dbsqLite.png"/>
+                    <pic:cNvPicPr/>
+                  </pic:nvPicPr>
+                  <pic:blipFill>
+                    <a:blip r:embed="rId23">
+                      <a:extLst>
+                        <a:ext uri="{28A0092B-C50C-407E-A947-70E740481C1C}">
+                          <a14:useLocalDpi xmlns:a14="http://schemas.microsoft.com/office/drawing/2010/main" val="0"/>
+                        </a:ext>
+                      </a:extLst>
+                    </a:blip>
+                    <a:stretch>
+                      <a:fillRect/>
+                    </a:stretch>
+                  </pic:blipFill>
+                  <pic:spPr>
+                    <a:xfrm>
+                      <a:off x="0" y="0"/>
+                      <a:ext cx="4822901" cy="1351092"/>
+                    </a:xfrm>
+                    <a:prstGeom prst="rect">
+                      <a:avLst/>
+                    </a:prstGeom>
+                  </pic:spPr>
+                </pic:pic>
+              </a:graphicData>
+            </a:graphic>
+          </wp:inline>
+        </w:drawing>
+      </w:r>
+    </w:p>
+    <w:p/>
+    <w:p>
+      <w:pPr>
+        <w:pStyle w:val="Heading2"/>
+        <w:spacing w:line="240" w:lineRule="auto"/>
+        <w:rPr>
+          <w:rFonts w:cs="Calibri"/>
+          <w:sz w:val="22"/>
+          <w:szCs w:val="22"/>
+        </w:rPr>
+      </w:pPr>
+      <w:r>
+        <w:rPr>
+          <w:rFonts w:cs="Calibri"/>
+          <w:sz w:val="22"/>
+          <w:szCs w:val="22"/>
+        </w:rPr>
+        <w:t>Backend development</w:t>
+      </w:r>
+    </w:p>
+    <w:p>
+      <w:r>
+        <w:t>Using Flask, t</w:t>
+      </w:r>
+      <w:r>
+        <w:t>he backend of the application was developed. This included</w:t>
+      </w:r>
+      <w:bookmarkStart w:id="1" w:name="_GoBack"/>
+      <w:bookmarkEnd w:id="1"/>
+      <w:r>
+        <w:t xml:space="preserve"> </w:t>
+      </w:r>
+      <w:r>
+        <w:t>creating routes for user registration, login, resume submission,</w:t>
+      </w:r>
+      <w:r>
+        <w:t xml:space="preserve"> </w:t>
+      </w:r>
+      <w:r>
+        <w:t>available internship</w:t>
+      </w:r>
+      <w:r>
+        <w:t xml:space="preserve"> programs </w:t>
+      </w:r>
+      <w:r>
+        <w:t xml:space="preserve">and </w:t>
+      </w:r>
+      <w:r>
+        <w:t xml:space="preserve">available </w:t>
+      </w:r>
+      <w:r>
+        <w:t>job listing retrieval. Data valid</w:t>
+      </w:r>
+      <w:r>
+        <w:t>ation and security measures have been</w:t>
+      </w:r>
+      <w:r>
+        <w:t xml:space="preserve"> implemented to protect user infor</w:t>
+      </w:r>
+      <w:r>
+        <w:t>mation.</w:t>
+      </w:r>
+      <w:r>
+        <w:t xml:space="preserve"> Below is a code snippet of the route regarding login:</w:t>
+      </w:r>
+    </w:p>
+    <w:p>
+      <w:r>
+        <w:rPr>
+          <w:noProof/>
+        </w:rPr>
+        <w:lastRenderedPageBreak/>
+        <w:drawing>
+          <wp:inline distT="0" distB="0" distL="0" distR="0">
+            <wp:extent cx="6598874" cy="5987332"/>
+            <wp:effectExtent l="0" t="0" r="0" b="0"/>
+            <wp:docPr id="12" name="Picture 12"/>
+            <wp:cNvGraphicFramePr>
+              <a:graphicFrameLocks xmlns:a="http://schemas.openxmlformats.org/drawingml/2006/main" noChangeAspect="1"/>
+            </wp:cNvGraphicFramePr>
+            <a:graphic xmlns:a="http://schemas.openxmlformats.org/drawingml/2006/main">
+              <a:graphicData uri="http://schemas.openxmlformats.org/drawingml/2006/picture">
+                <pic:pic xmlns:pic="http://schemas.openxmlformats.org/drawingml/2006/picture">
+                  <pic:nvPicPr>
+                    <pic:cNvPr id="12" name="log in route.png"/>
+                    <pic:cNvPicPr/>
+                  </pic:nvPicPr>
+                  <pic:blipFill>
+                    <a:blip r:embed="rId24">
+                      <a:extLst>
+                        <a:ext uri="{28A0092B-C50C-407E-A947-70E740481C1C}">
+                          <a14:useLocalDpi xmlns:a14="http://schemas.microsoft.com/office/drawing/2010/main" val="0"/>
+                        </a:ext>
+                      </a:extLst>
+                    </a:blip>
+                    <a:stretch>
+                      <a:fillRect/>
+                    </a:stretch>
+                  </pic:blipFill>
+                  <pic:spPr>
+                    <a:xfrm>
+                      <a:off x="0" y="0"/>
+                      <a:ext cx="6653540" cy="6036932"/>
+                    </a:xfrm>
+                    <a:prstGeom prst="rect">
+                      <a:avLst/>
+                    </a:prstGeom>
+                  </pic:spPr>
+                </pic:pic>
+              </a:graphicData>
+            </a:graphic>
+          </wp:inline>
+        </w:drawing>
+      </w:r>
+    </w:p>
+    <w:p>
+      <w:pPr>
+        <w:pStyle w:val="Heading2"/>
+        <w:spacing w:line="240" w:lineRule="auto"/>
+        <w:rPr>
+          <w:rFonts w:cs="Calibri"/>
+          <w:sz w:val="22"/>
+          <w:szCs w:val="22"/>
+        </w:rPr>
+      </w:pPr>
+      <w:r>
+        <w:rPr>
+          <w:rFonts w:cs="Calibri"/>
+          <w:sz w:val="22"/>
+          <w:szCs w:val="22"/>
+        </w:rPr>
+        <w:t>front-end development</w:t>
+      </w:r>
     </w:p>
     <w:p>
       <w:pPr>
@@ -4460,6 +4878,71 @@
           <w:szCs w:val="22"/>
         </w:rPr>
       </w:pPr>
+      <w:r>
+        <w:rPr>
+          <w:rFonts w:cs="Calibri"/>
+          <w:sz w:val="22"/>
+          <w:szCs w:val="22"/>
+        </w:rPr>
+        <w:t>The front</w:t>
+      </w:r>
+      <w:r>
+        <w:rPr>
+          <w:rFonts w:cs="Calibri"/>
+          <w:sz w:val="22"/>
+          <w:szCs w:val="22"/>
+        </w:rPr>
+        <w:t>-end wa</w:t>
+      </w:r>
+      <w:r>
+        <w:rPr>
+          <w:rFonts w:cs="Calibri"/>
+          <w:sz w:val="22"/>
+          <w:szCs w:val="22"/>
+        </w:rPr>
+        <w:t>s developed using HTML, CSS, and JavaScript. The user interface was designed to be intuitive and responsive, providing an easy-to-navigate plat</w:t>
+      </w:r>
+      <w:r>
+        <w:rPr>
+          <w:rFonts w:cs="Calibri"/>
+          <w:sz w:val="22"/>
+          <w:szCs w:val="22"/>
+        </w:rPr>
+        <w:t>form for users to interact with.</w:t>
+      </w:r>
+    </w:p>
+    <w:p>
+      <w:pPr>
+        <w:pStyle w:val="BodyText"/>
+        <w:spacing w:line="240" w:lineRule="auto"/>
+        <w:rPr>
+          <w:rFonts w:cs="Calibri"/>
+          <w:sz w:val="22"/>
+          <w:szCs w:val="22"/>
+        </w:rPr>
+      </w:pPr>
+    </w:p>
+    <w:p>
+      <w:pPr>
+        <w:pStyle w:val="BodyText"/>
+        <w:spacing w:line="240" w:lineRule="auto"/>
+        <w:rPr>
+          <w:rFonts w:cs="Calibri"/>
+          <w:sz w:val="22"/>
+          <w:szCs w:val="22"/>
+        </w:rPr>
+      </w:pPr>
+    </w:p>
+    <w:p>
+      <w:pPr>
+        <w:pStyle w:val="BodyText"/>
+        <w:spacing w:line="240" w:lineRule="auto"/>
+        <w:rPr>
+          <w:rFonts w:cs="Calibri"/>
+          <w:sz w:val="22"/>
+          <w:szCs w:val="22"/>
+        </w:rPr>
+      </w:pPr>
     </w:p>
     <w:p>
       <w:pPr>
@@ -4477,103 +4960,6 @@
           <w:sz w:val="22"/>
           <w:szCs w:val="22"/>
         </w:rPr>
-        <w:t>AVAILABLE JOBS</w:t>
-      </w:r>
-    </w:p>
-    <w:p>
-      <w:pPr>
-        <w:pStyle w:val="BodyText"/>
-        <w:spacing w:line="240" w:lineRule="auto"/>
-        <w:rPr>
-          <w:rFonts w:cs="Calibri"/>
-          <w:sz w:val="22"/>
-          <w:szCs w:val="22"/>
-        </w:rPr>
-      </w:pPr>
-    </w:p>
-    <w:p>
-      <w:pPr>
-        <w:spacing w:line="240" w:lineRule="auto"/>
-        <w:rPr>
-          <w:rFonts w:cs="Calibri"/>
-          <w:b/>
-          <w:sz w:val="22"/>
-          <w:szCs w:val="22"/>
-        </w:rPr>
-      </w:pPr>
-    </w:p>
-    <w:p>
-      <w:pPr>
-        <w:pStyle w:val="Heading1"/>
-        <w:spacing w:line="240" w:lineRule="auto"/>
-        <w:rPr>
-          <w:rFonts w:cs="Calibri"/>
-        </w:rPr>
-      </w:pPr>
-      <w:r>
-        <w:rPr>
-          <w:rFonts w:cs="Calibri"/>
-        </w:rPr>
-        <w:t>Part 3: Development process</w:t>
-      </w:r>
-    </w:p>
-    <w:p>
-      <w:pPr>
-        <w:pStyle w:val="Heading2"/>
-        <w:spacing w:line="240" w:lineRule="auto"/>
-        <w:rPr>
-          <w:rFonts w:cs="Calibri"/>
-          <w:sz w:val="22"/>
-          <w:szCs w:val="22"/>
-        </w:rPr>
-      </w:pPr>
-      <w:r>
-        <w:rPr>
-          <w:rFonts w:cs="Calibri"/>
-          <w:sz w:val="22"/>
-          <w:szCs w:val="22"/>
-        </w:rPr>
-        <w:t>DATABASE DESIGN</w:t>
-      </w:r>
-    </w:p>
-    <w:p>
-      <w:pPr>
-        <w:pStyle w:val="BodyText"/>
-        <w:spacing w:line="240" w:lineRule="auto"/>
-        <w:rPr>
-          <w:rFonts w:cs="Calibri"/>
-          <w:sz w:val="22"/>
-          <w:szCs w:val="22"/>
-        </w:rPr>
-      </w:pPr>
-    </w:p>
-    <w:p>
-      <w:pPr>
-        <w:pStyle w:val="BodyText"/>
-        <w:spacing w:line="240" w:lineRule="auto"/>
-        <w:rPr>
-          <w:rFonts w:cs="Calibri"/>
-          <w:sz w:val="22"/>
-          <w:szCs w:val="22"/>
-        </w:rPr>
-      </w:pPr>
-    </w:p>
-    <w:p>
-      <w:pPr>
-        <w:pStyle w:val="Heading2"/>
-        <w:spacing w:line="240" w:lineRule="auto"/>
-        <w:rPr>
-          <w:rFonts w:cs="Calibri"/>
-          <w:sz w:val="22"/>
-          <w:szCs w:val="22"/>
-        </w:rPr>
-      </w:pPr>
-      <w:r>
-        <w:rPr>
-          <w:rFonts w:cs="Calibri"/>
-          <w:sz w:val="22"/>
-          <w:szCs w:val="22"/>
-        </w:rPr>
         <w:t>CONCLUSION</w:t>
       </w:r>
       <w:r>
@@ -4599,7 +4985,43 @@
           <w:sz w:val="22"/>
           <w:szCs w:val="22"/>
         </w:rPr>
-        <w:t>The development of Career Bridge using Flask successfully addressed the challenge of connecting students with relevant internship and job opportunities. The platform's user-friendly interface, resume submission feature, and internship and job listing curation enhance the overall job and internship search experience for students. The project highlights the power of Flask as a framework for building efficient and scalable web applications. Further enhancements could include integrating machine learning algorithms for personalized job recommendations and expanding the platform's reach to includ</w:t>
+        <w:t>The development of Career Bridge us</w:t>
+      </w:r>
+      <w:r>
+        <w:rPr>
+          <w:sz w:val="22"/>
+          <w:szCs w:val="22"/>
+        </w:rPr>
+        <w:t>ing Flask successfully addresses</w:t>
+      </w:r>
+      <w:r>
+        <w:rPr>
+          <w:sz w:val="22"/>
+          <w:szCs w:val="22"/>
+        </w:rPr>
+        <w:t xml:space="preserve"> the challenge of connecting students with relevant internship and job opportunities. The platform's user-friendly interface, resume submission feature, and internship and job listing curation enhance the overall job and internship search experience for </w:t>
+      </w:r>
+      <w:r>
+        <w:rPr>
+          <w:sz w:val="22"/>
+          <w:szCs w:val="22"/>
+        </w:rPr>
+        <w:lastRenderedPageBreak/>
+        <w:t xml:space="preserve">students. The project </w:t>
+      </w:r>
+      <w:r>
+        <w:rPr>
+          <w:sz w:val="22"/>
+          <w:szCs w:val="22"/>
+        </w:rPr>
+        <w:t xml:space="preserve">also </w:t>
+      </w:r>
+      <w:r>
+        <w:rPr>
+          <w:sz w:val="22"/>
+          <w:szCs w:val="22"/>
+        </w:rPr>
+        <w:t>highlights the power of Flask as a framework for building efficient and scalable web applications. Further enhancements could include integrating machine learning algorithms for personalized job recommendations and expanding the platform's reach to includ</w:t>
       </w:r>
       <w:r>
         <w:rPr>
@@ -4616,17 +5038,6 @@
         </w:rPr>
         <w:t>e more industries and regions.</w:t>
       </w:r>
-    </w:p>
-    <w:p>
-      <w:pPr>
-        <w:pStyle w:val="Heading2"/>
-        <w:spacing w:line="240" w:lineRule="auto"/>
-        <w:rPr>
-          <w:rFonts w:cs="Calibri"/>
-          <w:sz w:val="22"/>
-          <w:szCs w:val="22"/>
-        </w:rPr>
-      </w:pPr>
     </w:p>
     <w:p>
       <w:pPr>
@@ -4672,8 +5083,8 @@
       </w:pPr>
     </w:p>
     <w:sectPr>
-      <w:headerReference w:type="default" r:id="rId22"/>
-      <w:footerReference w:type="default" r:id="rId23"/>
+      <w:headerReference w:type="default" r:id="rId25"/>
+      <w:footerReference w:type="default" r:id="rId26"/>
       <w:pgSz w:w="11906" w:h="16838"/>
       <w:pgMar w:top="1977" w:right="1134" w:bottom="540" w:left="1134" w:header="709" w:footer="709" w:gutter="0"/>
       <w:pgNumType w:start="0"/>
@@ -4865,7 +5276,14 @@
                               <w:caps/>
                               <w:color w:val="FFFFFF"/>
                             </w:rPr>
-                            <w:t>End Project Report</w:t>
+                            <w:t xml:space="preserve">group k flask </w:t>
+                          </w:r>
+                          <w:r>
+                            <w:rPr>
+                              <w:caps/>
+                              <w:color w:val="FFFFFF"/>
+                            </w:rPr>
+                            <w:t>Project reporT</w:t>
                           </w:r>
                         </w:p>
                       </w:txbxContent>
@@ -4908,7 +5326,14 @@
                         <w:caps/>
                         <w:color w:val="FFFFFF"/>
                       </w:rPr>
-                      <w:t>End Project Report</w:t>
+                      <w:t xml:space="preserve">group k flask </w:t>
+                    </w:r>
+                    <w:r>
+                      <w:rPr>
+                        <w:caps/>
+                        <w:color w:val="FFFFFF"/>
+                      </w:rPr>
+                      <w:t>Project reporT</w:t>
                     </w:r>
                   </w:p>
                 </w:txbxContent>
@@ -5955,6 +6380,7 @@
     <w:lsdException w:name="Normal (Web)" w:uiPriority="99"/>
     <w:lsdException w:name="HTML Preformatted" w:semiHidden="1" w:unhideWhenUsed="1"/>
     <w:lsdException w:name="HTML Variable" w:semiHidden="1" w:unhideWhenUsed="1"/>
+    <w:lsdException w:name="Normal Table" w:semiHidden="1" w:unhideWhenUsed="1"/>
     <w:lsdException w:name="No List" w:semiHidden="1" w:unhideWhenUsed="1"/>
     <w:lsdException w:name="Outline List 1" w:semiHidden="1" w:unhideWhenUsed="1"/>
     <w:lsdException w:name="Outline List 2" w:semiHidden="1" w:unhideWhenUsed="1"/>
@@ -6000,7 +6426,9 @@
     <w:lsdException w:name="Table Subtle 2" w:semiHidden="1" w:unhideWhenUsed="1"/>
     <w:lsdException w:name="Table Web 1" w:semiHidden="1" w:unhideWhenUsed="1"/>
     <w:lsdException w:name="Table Web 2" w:semiHidden="1" w:unhideWhenUsed="1"/>
+    <w:lsdException w:name="Table Web 3" w:semiHidden="1" w:unhideWhenUsed="1"/>
     <w:lsdException w:name="Balloon Text" w:semiHidden="1" w:unhideWhenUsed="1"/>
+    <w:lsdException w:name="Table Theme" w:semiHidden="1" w:unhideWhenUsed="1"/>
     <w:lsdException w:name="Placeholder Text" w:semiHidden="1" w:uiPriority="99"/>
     <w:lsdException w:name="No Spacing" w:uiPriority="1" w:qFormat="1"/>
     <w:lsdException w:name="Light Shading" w:uiPriority="60"/>
@@ -7634,7 +8062,7 @@
 </file>
 
 <file path=customXml/itemProps1.xml><?xml version="1.0" encoding="utf-8"?>
-<ds:datastoreItem xmlns:ds="http://schemas.openxmlformats.org/officeDocument/2006/customXml" ds:itemID="{D81BFC16-A785-44B5-AE56-C76555DD8137}">
+<ds:datastoreItem xmlns:ds="http://schemas.openxmlformats.org/officeDocument/2006/customXml" ds:itemID="{2FCE4738-4B60-4078-8F41-A6E67AF4EA12}">
   <ds:schemaRefs>
     <ds:schemaRef ds:uri="http://schemas.openxmlformats.org/officeDocument/2006/bibliography"/>
   </ds:schemaRefs>

</xml_diff>

<commit_message>
no major change made.
</commit_message>
<xml_diff>
--- a/GROUP K FLASK PROJECT REPORT.docx
+++ b/GROUP K FLASK PROJECT REPORT.docx
@@ -1860,6 +1860,7 @@
       <w:pPr>
         <w:spacing w:before="0" w:after="0" w:line="240" w:lineRule="auto"/>
         <w:rPr>
+          <w:rStyle w:val="Hyperlink"/>
           <w:rFonts w:cs="Calibri"/>
           <w:sz w:val="22"/>
           <w:szCs w:val="22"/>
@@ -1938,6 +1939,25 @@
           <w:fldChar w:fldCharType="end"/>
         </w:r>
       </w:hyperlink>
+    </w:p>
+    <w:p>
+      <w:pPr>
+        <w:spacing w:before="0" w:after="0" w:line="240" w:lineRule="auto"/>
+        <w:rPr>
+          <w:rFonts w:cs="Calibri"/>
+          <w:sz w:val="22"/>
+          <w:szCs w:val="22"/>
+        </w:rPr>
+      </w:pPr>
+      <w:r>
+        <w:rPr>
+          <w:rStyle w:val="Hyperlink"/>
+          <w:rFonts w:cs="Calibri"/>
+          <w:sz w:val="22"/>
+          <w:szCs w:val="22"/>
+        </w:rPr>
+        <w:t>3.4 Conclusion 4</w:t>
+      </w:r>
     </w:p>
     <w:p>
       <w:pPr>
@@ -2760,7 +2780,17 @@
           <w:sz w:val="22"/>
           <w:szCs w:val="22"/>
         </w:rPr>
-        <w:t>The platform aims to streamline the job search process for students. They can search for opportunities based on various filters such as industry, location, job type, and more. This helps students narrow down their search and find opportunities that align with their preferences.</w:t>
+        <w:t>The platform aims to streamline the job search process for students. They can search for opportunities based on various filters such as industry, locati</w:t>
+      </w:r>
+      <w:bookmarkStart w:id="1" w:name="_GoBack"/>
+      <w:bookmarkEnd w:id="1"/>
+      <w:r>
+        <w:rPr>
+          <w:rFonts w:cs="Calibri"/>
+          <w:sz w:val="22"/>
+          <w:szCs w:val="22"/>
+        </w:rPr>
+        <w:t>on, job type, and more. This helps students narrow down their search and find opportunities that align with their preferences.</w:t>
       </w:r>
     </w:p>
     <w:p>
@@ -3263,19 +3293,10 @@
         <w:rPr>
           <w:b/>
         </w:rPr>
-        <w:t>User Re</w:t>
-      </w:r>
-      <w:r>
-        <w:rPr>
-          <w:b/>
-        </w:rPr>
-        <w:t>gistration and Authentication:</w:t>
-      </w:r>
-      <w:r>
-        <w:t xml:space="preserve"> </w:t>
-      </w:r>
-      <w:r>
-        <w:t>Students can register accounts on the platform, providing their basic information. User authentication ensures secure access to the platform.</w:t>
+        <w:t>User Registration and Authentication:</w:t>
+      </w:r>
+      <w:r>
+        <w:t xml:space="preserve"> Students can register accounts on the platform, providing their basic information. User authentication ensures secure access to the platform.</w:t>
       </w:r>
     </w:p>
     <w:p>
@@ -4680,10 +4701,7 @@
         <w:t xml:space="preserve"> job resumes and intern </w:t>
       </w:r>
       <w:r>
-        <w:t>resumes. SQLite was chosen as the database management system due to its</w:t>
-      </w:r>
-      <w:r>
-        <w:t xml:space="preserve"> ease of integration with Flask.</w:t>
+        <w:t>resumes. SQLite was chosen as the database management system due to its ease of integration with Flask.</w:t>
       </w:r>
     </w:p>
     <w:p>
@@ -4761,8 +4779,6 @@
       <w:r>
         <w:t>he backend of the application was developed. This included</w:t>
       </w:r>
-      <w:bookmarkStart w:id="1" w:name="_GoBack"/>
-      <w:bookmarkEnd w:id="1"/>
       <w:r>
         <w:t xml:space="preserve"> </w:t>
       </w:r>
@@ -4791,10 +4807,7 @@
         <w:t>ation and security measures have been</w:t>
       </w:r>
       <w:r>
-        <w:t xml:space="preserve"> implemented to protect user infor</w:t>
-      </w:r>
-      <w:r>
-        <w:t>mation.</w:t>
+        <w:t xml:space="preserve"> implemented to protect user information.</w:t>
       </w:r>
       <w:r>
         <w:t xml:space="preserve"> Below is a code snippet of the route regarding login:</w:t>
@@ -5087,7 +5100,7 @@
       <w:footerReference w:type="default" r:id="rId26"/>
       <w:pgSz w:w="11906" w:h="16838"/>
       <w:pgMar w:top="1977" w:right="1134" w:bottom="540" w:left="1134" w:header="709" w:footer="709" w:gutter="0"/>
-      <w:pgNumType w:start="0"/>
+      <w:pgNumType w:start="1"/>
       <w:cols w:space="708"/>
       <w:titlePg/>
       <w:docGrid w:linePitch="360"/>
@@ -6861,6 +6874,7 @@
   <w:style w:type="character" w:default="1" w:styleId="DefaultParagraphFont">
     <w:name w:val="Default Paragraph Font"/>
     <w:uiPriority w:val="1"/>
+    <w:semiHidden/>
     <w:unhideWhenUsed/>
   </w:style>
   <w:style w:type="table" w:default="1" w:styleId="TableNormal">
@@ -8062,7 +8076,7 @@
 </file>
 
 <file path=customXml/itemProps1.xml><?xml version="1.0" encoding="utf-8"?>
-<ds:datastoreItem xmlns:ds="http://schemas.openxmlformats.org/officeDocument/2006/customXml" ds:itemID="{2FCE4738-4B60-4078-8F41-A6E67AF4EA12}">
+<ds:datastoreItem xmlns:ds="http://schemas.openxmlformats.org/officeDocument/2006/customXml" ds:itemID="{56DC5145-A7CB-4499-8B24-592280AA7F33}">
   <ds:schemaRefs>
     <ds:schemaRef ds:uri="http://schemas.openxmlformats.org/officeDocument/2006/bibliography"/>
   </ds:schemaRefs>

</xml_diff>

<commit_message>
i have added the submit resume screenshoot in the doucumentation
</commit_message>
<xml_diff>
--- a/GROUP K FLASK PROJECT REPORT.docx
+++ b/GROUP K FLASK PROJECT REPORT.docx
@@ -1,6 +1,6 @@
 
 <file path=word/document.xml><?xml version="1.0" encoding="utf-8"?>
-<w:document xmlns:wpc="http://schemas.microsoft.com/office/word/2010/wordprocessingCanvas" xmlns:mc="http://schemas.openxmlformats.org/markup-compatibility/2006" xmlns:o="urn:schemas-microsoft-com:office:office" xmlns:r="http://schemas.openxmlformats.org/officeDocument/2006/relationships" xmlns:m="http://schemas.openxmlformats.org/officeDocument/2006/math" xmlns:v="urn:schemas-microsoft-com:vml" xmlns:wp14="http://schemas.microsoft.com/office/word/2010/wordprocessingDrawing" xmlns:wp="http://schemas.openxmlformats.org/drawingml/2006/wordprocessingDrawing" xmlns:w10="urn:schemas-microsoft-com:office:word" xmlns:w="http://schemas.openxmlformats.org/wordprocessingml/2006/main" xmlns:w14="http://schemas.microsoft.com/office/word/2010/wordml" xmlns:w15="http://schemas.microsoft.com/office/word/2012/wordml" xmlns:wpg="http://schemas.microsoft.com/office/word/2010/wordprocessingGroup" xmlns:wpi="http://schemas.microsoft.com/office/word/2010/wordprocessingInk" xmlns:wne="http://schemas.microsoft.com/office/word/2006/wordml" xmlns:wps="http://schemas.microsoft.com/office/word/2010/wordprocessingShape" mc:Ignorable="w14 w15 wp14">
+<w:document xmlns:wpc="http://schemas.microsoft.com/office/word/2010/wordprocessingCanvas" xmlns:cx="http://schemas.microsoft.com/office/drawing/2014/chartex" xmlns:cx1="http://schemas.microsoft.com/office/drawing/2015/9/8/chartex" xmlns:cx2="http://schemas.microsoft.com/office/drawing/2015/10/21/chartex" xmlns:cx3="http://schemas.microsoft.com/office/drawing/2016/5/9/chartex" xmlns:cx4="http://schemas.microsoft.com/office/drawing/2016/5/10/chartex" xmlns:cx5="http://schemas.microsoft.com/office/drawing/2016/5/11/chartex" xmlns:cx6="http://schemas.microsoft.com/office/drawing/2016/5/12/chartex" xmlns:cx7="http://schemas.microsoft.com/office/drawing/2016/5/13/chartex" xmlns:cx8="http://schemas.microsoft.com/office/drawing/2016/5/14/chartex" xmlns:mc="http://schemas.openxmlformats.org/markup-compatibility/2006" xmlns:aink="http://schemas.microsoft.com/office/drawing/2016/ink" xmlns:am3d="http://schemas.microsoft.com/office/drawing/2017/model3d" xmlns:o="urn:schemas-microsoft-com:office:office" xmlns:oel="http://schemas.microsoft.com/office/2019/extlst" xmlns:r="http://schemas.openxmlformats.org/officeDocument/2006/relationships" xmlns:m="http://schemas.openxmlformats.org/officeDocument/2006/math" xmlns:v="urn:schemas-microsoft-com:vml" xmlns:wp14="http://schemas.microsoft.com/office/word/2010/wordprocessingDrawing" xmlns:wp="http://schemas.openxmlformats.org/drawingml/2006/wordprocessingDrawing" xmlns:w10="urn:schemas-microsoft-com:office:word" xmlns:w="http://schemas.openxmlformats.org/wordprocessingml/2006/main" xmlns:w14="http://schemas.microsoft.com/office/word/2010/wordml" xmlns:w15="http://schemas.microsoft.com/office/word/2012/wordml" xmlns:w16cex="http://schemas.microsoft.com/office/word/2018/wordml/cex" xmlns:w16cid="http://schemas.microsoft.com/office/word/2016/wordml/cid" xmlns:w16="http://schemas.microsoft.com/office/word/2018/wordml" xmlns:w16sdtdh="http://schemas.microsoft.com/office/word/2020/wordml/sdtdatahash" xmlns:w16se="http://schemas.microsoft.com/office/word/2015/wordml/symex" xmlns:wpg="http://schemas.microsoft.com/office/word/2010/wordprocessingGroup" xmlns:wpi="http://schemas.microsoft.com/office/word/2010/wordprocessingInk" xmlns:wne="http://schemas.microsoft.com/office/word/2006/wordml" xmlns:wps="http://schemas.microsoft.com/office/word/2010/wordprocessingShape" mc:Ignorable="w14 w15 w16se w16cid w16 w16cex w16sdtdh wp14">
   <w:body>
     <w:p>
       <w:pPr>
@@ -2740,17 +2740,7 @@
           <w:sz w:val="22"/>
           <w:szCs w:val="22"/>
         </w:rPr>
-        <w:t xml:space="preserve"> The primary objective of this project is to create a platform that seamlessly connects stu</w:t>
-      </w:r>
-      <w:bookmarkStart w:id="1" w:name="_GoBack"/>
-      <w:bookmarkEnd w:id="1"/>
-      <w:r>
-        <w:rPr>
-          <w:rFonts w:asciiTheme="minorHAnsi" w:hAnsiTheme="minorHAnsi" w:cstheme="minorHAnsi"/>
-          <w:sz w:val="22"/>
-          <w:szCs w:val="22"/>
-        </w:rPr>
-        <w:t>dents with relevant internship and job opportunities. By providing a centralized hub for job listings, students can easily discover positions that match their skills and interests.</w:t>
+        <w:t xml:space="preserve"> The primary objective of this project is to create a platform that seamlessly connects students with relevant internship and job opportunities. By providing a centralized hub for job listings, students can easily discover positions that match their skills and interests.</w:t>
       </w:r>
     </w:p>
     <w:p>
@@ -2790,25 +2780,7 @@
           <w:sz w:val="22"/>
           <w:szCs w:val="22"/>
         </w:rPr>
-        <w:t xml:space="preserve">The platform aims to streamline the job search process for students. They can search for opportunities based on various filters such as industry, location, job type, and more. This helps students narrow down their search and </w:t>
-      </w:r>
-      <w:proofErr w:type="gramStart"/>
-      <w:r>
-        <w:rPr>
-          <w:rFonts w:asciiTheme="minorHAnsi" w:hAnsiTheme="minorHAnsi" w:cstheme="minorHAnsi"/>
-          <w:sz w:val="22"/>
-          <w:szCs w:val="22"/>
-        </w:rPr>
-        <w:t>find</w:t>
-      </w:r>
-      <w:proofErr w:type="gramEnd"/>
-      <w:r>
-        <w:rPr>
-          <w:rFonts w:asciiTheme="minorHAnsi" w:hAnsiTheme="minorHAnsi" w:cstheme="minorHAnsi"/>
-          <w:sz w:val="22"/>
-          <w:szCs w:val="22"/>
-        </w:rPr>
-        <w:t xml:space="preserve"> opportunities that align with their preferences.</w:t>
+        <w:t>The platform aims to streamline the job search process for students. They can search for opportunities based on various filters such as industry, location, job type, and more. This helps students narrow down their search and find opportunities that align with their preferences.</w:t>
       </w:r>
     </w:p>
     <w:p>
@@ -4637,6 +4609,66 @@
           <w:szCs w:val="22"/>
         </w:rPr>
       </w:pPr>
+      <w:r>
+        <w:rPr>
+          <w:rFonts w:asciiTheme="minorHAnsi" w:hAnsiTheme="minorHAnsi" w:cstheme="minorHAnsi"/>
+          <w:noProof/>
+          <w:sz w:val="22"/>
+          <w:szCs w:val="22"/>
+        </w:rPr>
+        <w:drawing>
+          <wp:inline distT="0" distB="0" distL="0" distR="0">
+            <wp:extent cx="6120130" cy="3657600"/>
+            <wp:effectExtent l="0" t="0" r="0" b="0"/>
+            <wp:docPr id="1067125482" name="Picture 1"/>
+            <wp:cNvGraphicFramePr>
+              <a:graphicFrameLocks xmlns:a="http://schemas.openxmlformats.org/drawingml/2006/main" noChangeAspect="1"/>
+            </wp:cNvGraphicFramePr>
+            <a:graphic xmlns:a="http://schemas.openxmlformats.org/drawingml/2006/main">
+              <a:graphicData uri="http://schemas.openxmlformats.org/drawingml/2006/picture">
+                <pic:pic xmlns:pic="http://schemas.openxmlformats.org/drawingml/2006/picture">
+                  <pic:nvPicPr>
+                    <pic:cNvPr id="1067125482" name="Picture 1067125482"/>
+                    <pic:cNvPicPr/>
+                  </pic:nvPicPr>
+                  <pic:blipFill>
+                    <a:blip r:embed="rId22">
+                      <a:extLst>
+                        <a:ext uri="{28A0092B-C50C-407E-A947-70E740481C1C}">
+                          <a14:useLocalDpi xmlns:a14="http://schemas.microsoft.com/office/drawing/2010/main" val="0"/>
+                        </a:ext>
+                      </a:extLst>
+                    </a:blip>
+                    <a:stretch>
+                      <a:fillRect/>
+                    </a:stretch>
+                  </pic:blipFill>
+                  <pic:spPr>
+                    <a:xfrm>
+                      <a:off x="0" y="0"/>
+                      <a:ext cx="6120130" cy="3657600"/>
+                    </a:xfrm>
+                    <a:prstGeom prst="rect">
+                      <a:avLst/>
+                    </a:prstGeom>
+                  </pic:spPr>
+                </pic:pic>
+              </a:graphicData>
+            </a:graphic>
+          </wp:inline>
+        </w:drawing>
+      </w:r>
+    </w:p>
+    <w:p>
+      <w:pPr>
+        <w:pStyle w:val="BodyText"/>
+        <w:spacing w:line="240" w:lineRule="auto"/>
+        <w:rPr>
+          <w:rFonts w:asciiTheme="minorHAnsi" w:hAnsiTheme="minorHAnsi" w:cstheme="minorHAnsi"/>
+          <w:sz w:val="22"/>
+          <w:szCs w:val="22"/>
+        </w:rPr>
+      </w:pPr>
     </w:p>
     <w:p>
       <w:pPr>
@@ -4737,7 +4769,7 @@
                     <pic:cNvPicPr/>
                   </pic:nvPicPr>
                   <pic:blipFill>
-                    <a:blip r:embed="rId22" cstate="print">
+                    <a:blip r:embed="rId23" cstate="print">
                       <a:extLst>
                         <a:ext uri="{28A0092B-C50C-407E-A947-70E740481C1C}">
                           <a14:useLocalDpi xmlns:a14="http://schemas.microsoft.com/office/drawing/2010/main" val="0"/>
@@ -4776,6 +4808,7 @@
         <w:rPr>
           <w:rFonts w:asciiTheme="minorHAnsi" w:hAnsiTheme="minorHAnsi" w:cstheme="minorHAnsi"/>
         </w:rPr>
+        <w:lastRenderedPageBreak/>
         <w:t>Part 3: Development process</w:t>
       </w:r>
     </w:p>
@@ -4870,7 +4903,7 @@
                     <pic:cNvPicPr/>
                   </pic:nvPicPr>
                   <pic:blipFill>
-                    <a:blip r:embed="rId23">
+                    <a:blip r:embed="rId24">
                       <a:extLst>
                         <a:ext uri="{28A0092B-C50C-407E-A947-70E740481C1C}">
                           <a14:useLocalDpi xmlns:a14="http://schemas.microsoft.com/office/drawing/2010/main" val="0"/>
@@ -5011,7 +5044,58 @@
           <w:sz w:val="22"/>
           <w:szCs w:val="22"/>
         </w:rPr>
-        <w:t xml:space="preserve">job listing retrieval. Data </w:t>
+        <w:t>job listing retrieval. Data valid</w:t>
+      </w:r>
+      <w:r>
+        <w:rPr>
+          <w:rFonts w:asciiTheme="minorHAnsi" w:hAnsiTheme="minorHAnsi" w:cstheme="minorHAnsi"/>
+          <w:sz w:val="22"/>
+          <w:szCs w:val="22"/>
+        </w:rPr>
+        <w:t>ation and security measures have been</w:t>
+      </w:r>
+      <w:r>
+        <w:rPr>
+          <w:rFonts w:asciiTheme="minorHAnsi" w:hAnsiTheme="minorHAnsi" w:cstheme="minorHAnsi"/>
+          <w:sz w:val="22"/>
+          <w:szCs w:val="22"/>
+        </w:rPr>
+        <w:t xml:space="preserve"> implemented to protect user information.</w:t>
+      </w:r>
+      <w:r>
+        <w:rPr>
+          <w:rFonts w:asciiTheme="minorHAnsi" w:hAnsiTheme="minorHAnsi" w:cstheme="minorHAnsi"/>
+          <w:sz w:val="22"/>
+          <w:szCs w:val="22"/>
+        </w:rPr>
+        <w:t xml:space="preserve"> Below is a code snippet of the route regarding login:</w:t>
+      </w:r>
+    </w:p>
+    <w:p>
+      <w:pPr>
+        <w:rPr>
+          <w:rFonts w:asciiTheme="minorHAnsi" w:hAnsiTheme="minorHAnsi" w:cstheme="minorHAnsi"/>
+          <w:noProof/>
+          <w:sz w:val="22"/>
+          <w:szCs w:val="22"/>
+        </w:rPr>
+      </w:pPr>
+      <w:r>
+        <w:rPr>
+          <w:rFonts w:asciiTheme="minorHAnsi" w:hAnsiTheme="minorHAnsi" w:cstheme="minorHAnsi"/>
+          <w:b/>
+          <w:sz w:val="22"/>
+          <w:szCs w:val="22"/>
+        </w:rPr>
+        <w:t>Authentication:</w:t>
+      </w:r>
+      <w:r>
+        <w:rPr>
+          <w:rFonts w:asciiTheme="minorHAnsi" w:hAnsiTheme="minorHAnsi" w:cstheme="minorHAnsi"/>
+          <w:sz w:val="22"/>
+          <w:szCs w:val="22"/>
+        </w:rPr>
+        <w:t xml:space="preserve"> The login function handles both the post and get requests, on the post when a user submits the login form, the function submits the username and password and it checks the database to find a user with the given username and also verifies the password using the verify pass function, so if the user exists and the details match, he successfully logs in and directed to the home page, and if the username is </w:t>
       </w:r>
       <w:r>
         <w:rPr>
@@ -5020,58 +5104,7 @@
           <w:szCs w:val="22"/>
         </w:rPr>
         <w:lastRenderedPageBreak/>
-        <w:t>valid</w:t>
-      </w:r>
-      <w:r>
-        <w:rPr>
-          <w:rFonts w:asciiTheme="minorHAnsi" w:hAnsiTheme="minorHAnsi" w:cstheme="minorHAnsi"/>
-          <w:sz w:val="22"/>
-          <w:szCs w:val="22"/>
-        </w:rPr>
-        <w:t>ation and security measures have been</w:t>
-      </w:r>
-      <w:r>
-        <w:rPr>
-          <w:rFonts w:asciiTheme="minorHAnsi" w:hAnsiTheme="minorHAnsi" w:cstheme="minorHAnsi"/>
-          <w:sz w:val="22"/>
-          <w:szCs w:val="22"/>
-        </w:rPr>
-        <w:t xml:space="preserve"> implemented to protect user information.</w:t>
-      </w:r>
-      <w:r>
-        <w:rPr>
-          <w:rFonts w:asciiTheme="minorHAnsi" w:hAnsiTheme="minorHAnsi" w:cstheme="minorHAnsi"/>
-          <w:sz w:val="22"/>
-          <w:szCs w:val="22"/>
-        </w:rPr>
-        <w:t xml:space="preserve"> Below is a code snippet of the route regarding login:</w:t>
-      </w:r>
-    </w:p>
-    <w:p>
-      <w:pPr>
-        <w:rPr>
-          <w:rFonts w:asciiTheme="minorHAnsi" w:hAnsiTheme="minorHAnsi" w:cstheme="minorHAnsi"/>
-          <w:noProof/>
-          <w:sz w:val="22"/>
-          <w:szCs w:val="22"/>
-        </w:rPr>
-      </w:pPr>
-      <w:r>
-        <w:rPr>
-          <w:rFonts w:asciiTheme="minorHAnsi" w:hAnsiTheme="minorHAnsi" w:cstheme="minorHAnsi"/>
-          <w:b/>
-          <w:sz w:val="22"/>
-          <w:szCs w:val="22"/>
-        </w:rPr>
-        <w:t>Authentication:</w:t>
-      </w:r>
-      <w:r>
-        <w:rPr>
-          <w:rFonts w:asciiTheme="minorHAnsi" w:hAnsiTheme="minorHAnsi" w:cstheme="minorHAnsi"/>
-          <w:sz w:val="22"/>
-          <w:szCs w:val="22"/>
-        </w:rPr>
-        <w:t xml:space="preserve"> The login function handles both the post and get requests, on the post when a user submits the login form, the function submits the username and password and it checks the database to find a user with the given username and also verifies the password using the verify pass function, so if the user exists and the details match, he successfully logs in and directed to the home page, and if the username is authenticated then the form is rendered.</w:t>
+        <w:t>authenticated then the form is rendered.</w:t>
       </w:r>
       <w:r>
         <w:rPr>
@@ -5105,7 +5138,7 @@
                     <pic:cNvPicPr/>
                   </pic:nvPicPr>
                   <pic:blipFill>
-                    <a:blip r:embed="rId24">
+                    <a:blip r:embed="rId25">
                       <a:extLst>
                         <a:ext uri="{28A0092B-C50C-407E-A947-70E740481C1C}">
                           <a14:useLocalDpi xmlns:a14="http://schemas.microsoft.com/office/drawing/2010/main" val="0"/>
@@ -5264,7 +5297,7 @@
                     <pic:cNvPicPr/>
                   </pic:nvPicPr>
                   <pic:blipFill rotWithShape="1">
-                    <a:blip r:embed="rId25" cstate="print">
+                    <a:blip r:embed="rId26" cstate="print">
                       <a:extLst>
                         <a:ext uri="{28A0092B-C50C-407E-A947-70E740481C1C}">
                           <a14:useLocalDpi xmlns:a14="http://schemas.microsoft.com/office/drawing/2010/main" val="0"/>
@@ -5331,7 +5364,7 @@
                     <pic:cNvPicPr/>
                   </pic:nvPicPr>
                   <pic:blipFill rotWithShape="1">
-                    <a:blip r:embed="rId26" cstate="print">
+                    <a:blip r:embed="rId27" cstate="print">
                       <a:extLst>
                         <a:ext uri="{28A0092B-C50C-407E-A947-70E740481C1C}">
                           <a14:useLocalDpi xmlns:a14="http://schemas.microsoft.com/office/drawing/2010/main" val="0"/>
@@ -5482,8 +5515,8 @@
       </w:pPr>
     </w:p>
     <w:sectPr>
-      <w:headerReference w:type="default" r:id="rId27"/>
-      <w:footerReference w:type="default" r:id="rId28"/>
+      <w:headerReference w:type="default" r:id="rId28"/>
+      <w:footerReference w:type="default" r:id="rId29"/>
       <w:pgSz w:w="11906" w:h="16838"/>
       <w:pgMar w:top="1977" w:right="1134" w:bottom="540" w:left="1134" w:header="709" w:footer="709" w:gutter="0"/>
       <w:pgNumType w:start="1"/>
@@ -5496,7 +5529,7 @@
 </file>
 
 <file path=word/endnotes.xml><?xml version="1.0" encoding="utf-8"?>
-<w:endnotes xmlns:wpc="http://schemas.microsoft.com/office/word/2010/wordprocessingCanvas" xmlns:mc="http://schemas.openxmlformats.org/markup-compatibility/2006" xmlns:o="urn:schemas-microsoft-com:office:office" xmlns:r="http://schemas.openxmlformats.org/officeDocument/2006/relationships" xmlns:m="http://schemas.openxmlformats.org/officeDocument/2006/math" xmlns:v="urn:schemas-microsoft-com:vml" xmlns:wp14="http://schemas.microsoft.com/office/word/2010/wordprocessingDrawing" xmlns:wp="http://schemas.openxmlformats.org/drawingml/2006/wordprocessingDrawing" xmlns:w10="urn:schemas-microsoft-com:office:word" xmlns:w="http://schemas.openxmlformats.org/wordprocessingml/2006/main" xmlns:w14="http://schemas.microsoft.com/office/word/2010/wordml" xmlns:w15="http://schemas.microsoft.com/office/word/2012/wordml" xmlns:wpg="http://schemas.microsoft.com/office/word/2010/wordprocessingGroup" xmlns:wpi="http://schemas.microsoft.com/office/word/2010/wordprocessingInk" xmlns:wne="http://schemas.microsoft.com/office/word/2006/wordml" xmlns:wps="http://schemas.microsoft.com/office/word/2010/wordprocessingShape" mc:Ignorable="w14 w15 wp14">
+<w:endnotes xmlns:wpc="http://schemas.microsoft.com/office/word/2010/wordprocessingCanvas" xmlns:cx="http://schemas.microsoft.com/office/drawing/2014/chartex" xmlns:cx1="http://schemas.microsoft.com/office/drawing/2015/9/8/chartex" xmlns:cx2="http://schemas.microsoft.com/office/drawing/2015/10/21/chartex" xmlns:cx3="http://schemas.microsoft.com/office/drawing/2016/5/9/chartex" xmlns:cx4="http://schemas.microsoft.com/office/drawing/2016/5/10/chartex" xmlns:cx5="http://schemas.microsoft.com/office/drawing/2016/5/11/chartex" xmlns:cx6="http://schemas.microsoft.com/office/drawing/2016/5/12/chartex" xmlns:cx7="http://schemas.microsoft.com/office/drawing/2016/5/13/chartex" xmlns:cx8="http://schemas.microsoft.com/office/drawing/2016/5/14/chartex" xmlns:mc="http://schemas.openxmlformats.org/markup-compatibility/2006" xmlns:aink="http://schemas.microsoft.com/office/drawing/2016/ink" xmlns:am3d="http://schemas.microsoft.com/office/drawing/2017/model3d" xmlns:o="urn:schemas-microsoft-com:office:office" xmlns:oel="http://schemas.microsoft.com/office/2019/extlst" xmlns:r="http://schemas.openxmlformats.org/officeDocument/2006/relationships" xmlns:m="http://schemas.openxmlformats.org/officeDocument/2006/math" xmlns:v="urn:schemas-microsoft-com:vml" xmlns:wp14="http://schemas.microsoft.com/office/word/2010/wordprocessingDrawing" xmlns:wp="http://schemas.openxmlformats.org/drawingml/2006/wordprocessingDrawing" xmlns:w10="urn:schemas-microsoft-com:office:word" xmlns:w="http://schemas.openxmlformats.org/wordprocessingml/2006/main" xmlns:w14="http://schemas.microsoft.com/office/word/2010/wordml" xmlns:w15="http://schemas.microsoft.com/office/word/2012/wordml" xmlns:w16cex="http://schemas.microsoft.com/office/word/2018/wordml/cex" xmlns:w16cid="http://schemas.microsoft.com/office/word/2016/wordml/cid" xmlns:w16="http://schemas.microsoft.com/office/word/2018/wordml" xmlns:w16sdtdh="http://schemas.microsoft.com/office/word/2020/wordml/sdtdatahash" xmlns:w16se="http://schemas.microsoft.com/office/word/2015/wordml/symex" xmlns:wpg="http://schemas.microsoft.com/office/word/2010/wordprocessingGroup" xmlns:wpi="http://schemas.microsoft.com/office/word/2010/wordprocessingInk" xmlns:wne="http://schemas.microsoft.com/office/word/2006/wordml" xmlns:wps="http://schemas.microsoft.com/office/word/2010/wordprocessingShape" mc:Ignorable="w14 w15 w16se w16cid w16 w16cex w16sdtdh wp14">
   <w:endnote w:type="separator" w:id="-1">
     <w:p>
       <w:r>
@@ -5515,7 +5548,7 @@
 </file>
 
 <file path=word/footer1.xml><?xml version="1.0" encoding="utf-8"?>
-<w:ftr xmlns:wpc="http://schemas.microsoft.com/office/word/2010/wordprocessingCanvas" xmlns:mc="http://schemas.openxmlformats.org/markup-compatibility/2006" xmlns:o="urn:schemas-microsoft-com:office:office" xmlns:r="http://schemas.openxmlformats.org/officeDocument/2006/relationships" xmlns:m="http://schemas.openxmlformats.org/officeDocument/2006/math" xmlns:v="urn:schemas-microsoft-com:vml" xmlns:wp14="http://schemas.microsoft.com/office/word/2010/wordprocessingDrawing" xmlns:wp="http://schemas.openxmlformats.org/drawingml/2006/wordprocessingDrawing" xmlns:w10="urn:schemas-microsoft-com:office:word" xmlns:w="http://schemas.openxmlformats.org/wordprocessingml/2006/main" xmlns:w14="http://schemas.microsoft.com/office/word/2010/wordml" xmlns:w15="http://schemas.microsoft.com/office/word/2012/wordml" xmlns:wpg="http://schemas.microsoft.com/office/word/2010/wordprocessingGroup" xmlns:wpi="http://schemas.microsoft.com/office/word/2010/wordprocessingInk" xmlns:wne="http://schemas.microsoft.com/office/word/2006/wordml" xmlns:wps="http://schemas.microsoft.com/office/word/2010/wordprocessingShape" mc:Ignorable="w14 w15 wp14">
+<w:ftr xmlns:wpc="http://schemas.microsoft.com/office/word/2010/wordprocessingCanvas" xmlns:cx="http://schemas.microsoft.com/office/drawing/2014/chartex" xmlns:cx1="http://schemas.microsoft.com/office/drawing/2015/9/8/chartex" xmlns:cx2="http://schemas.microsoft.com/office/drawing/2015/10/21/chartex" xmlns:cx3="http://schemas.microsoft.com/office/drawing/2016/5/9/chartex" xmlns:cx4="http://schemas.microsoft.com/office/drawing/2016/5/10/chartex" xmlns:cx5="http://schemas.microsoft.com/office/drawing/2016/5/11/chartex" xmlns:cx6="http://schemas.microsoft.com/office/drawing/2016/5/12/chartex" xmlns:cx7="http://schemas.microsoft.com/office/drawing/2016/5/13/chartex" xmlns:cx8="http://schemas.microsoft.com/office/drawing/2016/5/14/chartex" xmlns:mc="http://schemas.openxmlformats.org/markup-compatibility/2006" xmlns:aink="http://schemas.microsoft.com/office/drawing/2016/ink" xmlns:am3d="http://schemas.microsoft.com/office/drawing/2017/model3d" xmlns:o="urn:schemas-microsoft-com:office:office" xmlns:oel="http://schemas.microsoft.com/office/2019/extlst" xmlns:r="http://schemas.openxmlformats.org/officeDocument/2006/relationships" xmlns:m="http://schemas.openxmlformats.org/officeDocument/2006/math" xmlns:v="urn:schemas-microsoft-com:vml" xmlns:wp14="http://schemas.microsoft.com/office/word/2010/wordprocessingDrawing" xmlns:wp="http://schemas.openxmlformats.org/drawingml/2006/wordprocessingDrawing" xmlns:w10="urn:schemas-microsoft-com:office:word" xmlns:w="http://schemas.openxmlformats.org/wordprocessingml/2006/main" xmlns:w14="http://schemas.microsoft.com/office/word/2010/wordml" xmlns:w15="http://schemas.microsoft.com/office/word/2012/wordml" xmlns:w16cex="http://schemas.microsoft.com/office/word/2018/wordml/cex" xmlns:w16cid="http://schemas.microsoft.com/office/word/2016/wordml/cid" xmlns:w16="http://schemas.microsoft.com/office/word/2018/wordml" xmlns:w16sdtdh="http://schemas.microsoft.com/office/word/2020/wordml/sdtdatahash" xmlns:w16se="http://schemas.microsoft.com/office/word/2015/wordml/symex" xmlns:wpg="http://schemas.microsoft.com/office/word/2010/wordprocessingGroup" xmlns:wpi="http://schemas.microsoft.com/office/word/2010/wordprocessingInk" xmlns:wne="http://schemas.microsoft.com/office/word/2006/wordml" xmlns:wps="http://schemas.microsoft.com/office/word/2010/wordprocessingShape" mc:Ignorable="w14 w15 w16se w16cid w16 w16cex w16sdtdh wp14">
   <w:p>
     <w:pPr>
       <w:spacing w:after="160" w:line="259" w:lineRule="auto"/>
@@ -5525,7 +5558,7 @@
 </file>
 
 <file path=word/footer2.xml><?xml version="1.0" encoding="utf-8"?>
-<w:ftr xmlns:wpc="http://schemas.microsoft.com/office/word/2010/wordprocessingCanvas" xmlns:mc="http://schemas.openxmlformats.org/markup-compatibility/2006" xmlns:o="urn:schemas-microsoft-com:office:office" xmlns:r="http://schemas.openxmlformats.org/officeDocument/2006/relationships" xmlns:m="http://schemas.openxmlformats.org/officeDocument/2006/math" xmlns:v="urn:schemas-microsoft-com:vml" xmlns:wp14="http://schemas.microsoft.com/office/word/2010/wordprocessingDrawing" xmlns:wp="http://schemas.openxmlformats.org/drawingml/2006/wordprocessingDrawing" xmlns:w10="urn:schemas-microsoft-com:office:word" xmlns:w="http://schemas.openxmlformats.org/wordprocessingml/2006/main" xmlns:w14="http://schemas.microsoft.com/office/word/2010/wordml" xmlns:w15="http://schemas.microsoft.com/office/word/2012/wordml" xmlns:wpg="http://schemas.microsoft.com/office/word/2010/wordprocessingGroup" xmlns:wpi="http://schemas.microsoft.com/office/word/2010/wordprocessingInk" xmlns:wne="http://schemas.microsoft.com/office/word/2006/wordml" xmlns:wps="http://schemas.microsoft.com/office/word/2010/wordprocessingShape" mc:Ignorable="w14 w15 wp14">
+<w:ftr xmlns:wpc="http://schemas.microsoft.com/office/word/2010/wordprocessingCanvas" xmlns:cx="http://schemas.microsoft.com/office/drawing/2014/chartex" xmlns:cx1="http://schemas.microsoft.com/office/drawing/2015/9/8/chartex" xmlns:cx2="http://schemas.microsoft.com/office/drawing/2015/10/21/chartex" xmlns:cx3="http://schemas.microsoft.com/office/drawing/2016/5/9/chartex" xmlns:cx4="http://schemas.microsoft.com/office/drawing/2016/5/10/chartex" xmlns:cx5="http://schemas.microsoft.com/office/drawing/2016/5/11/chartex" xmlns:cx6="http://schemas.microsoft.com/office/drawing/2016/5/12/chartex" xmlns:cx7="http://schemas.microsoft.com/office/drawing/2016/5/13/chartex" xmlns:cx8="http://schemas.microsoft.com/office/drawing/2016/5/14/chartex" xmlns:mc="http://schemas.openxmlformats.org/markup-compatibility/2006" xmlns:aink="http://schemas.microsoft.com/office/drawing/2016/ink" xmlns:am3d="http://schemas.microsoft.com/office/drawing/2017/model3d" xmlns:o="urn:schemas-microsoft-com:office:office" xmlns:oel="http://schemas.microsoft.com/office/2019/extlst" xmlns:r="http://schemas.openxmlformats.org/officeDocument/2006/relationships" xmlns:m="http://schemas.openxmlformats.org/officeDocument/2006/math" xmlns:v="urn:schemas-microsoft-com:vml" xmlns:wp14="http://schemas.microsoft.com/office/word/2010/wordprocessingDrawing" xmlns:wp="http://schemas.openxmlformats.org/drawingml/2006/wordprocessingDrawing" xmlns:w10="urn:schemas-microsoft-com:office:word" xmlns:w="http://schemas.openxmlformats.org/wordprocessingml/2006/main" xmlns:w14="http://schemas.microsoft.com/office/word/2010/wordml" xmlns:w15="http://schemas.microsoft.com/office/word/2012/wordml" xmlns:w16cex="http://schemas.microsoft.com/office/word/2018/wordml/cex" xmlns:w16cid="http://schemas.microsoft.com/office/word/2016/wordml/cid" xmlns:w16="http://schemas.microsoft.com/office/word/2018/wordml" xmlns:w16sdtdh="http://schemas.microsoft.com/office/word/2020/wordml/sdtdatahash" xmlns:w16se="http://schemas.microsoft.com/office/word/2015/wordml/symex" xmlns:wpg="http://schemas.microsoft.com/office/word/2010/wordprocessingGroup" xmlns:wpi="http://schemas.microsoft.com/office/word/2010/wordprocessingInk" xmlns:wne="http://schemas.microsoft.com/office/word/2006/wordml" xmlns:wps="http://schemas.microsoft.com/office/word/2010/wordprocessingShape" mc:Ignorable="w14 w15 w16se w16cid w16 w16cex w16sdtdh wp14">
   <w:p>
     <w:pPr>
       <w:spacing w:after="160" w:line="259" w:lineRule="auto"/>
@@ -5535,7 +5568,7 @@
 </file>
 
 <file path=word/footer3.xml><?xml version="1.0" encoding="utf-8"?>
-<w:ftr xmlns:wpc="http://schemas.microsoft.com/office/word/2010/wordprocessingCanvas" xmlns:mc="http://schemas.openxmlformats.org/markup-compatibility/2006" xmlns:o="urn:schemas-microsoft-com:office:office" xmlns:r="http://schemas.openxmlformats.org/officeDocument/2006/relationships" xmlns:m="http://schemas.openxmlformats.org/officeDocument/2006/math" xmlns:v="urn:schemas-microsoft-com:vml" xmlns:wp14="http://schemas.microsoft.com/office/word/2010/wordprocessingDrawing" xmlns:wp="http://schemas.openxmlformats.org/drawingml/2006/wordprocessingDrawing" xmlns:w10="urn:schemas-microsoft-com:office:word" xmlns:w="http://schemas.openxmlformats.org/wordprocessingml/2006/main" xmlns:w14="http://schemas.microsoft.com/office/word/2010/wordml" xmlns:w15="http://schemas.microsoft.com/office/word/2012/wordml" xmlns:wpg="http://schemas.microsoft.com/office/word/2010/wordprocessingGroup" xmlns:wpi="http://schemas.microsoft.com/office/word/2010/wordprocessingInk" xmlns:wne="http://schemas.microsoft.com/office/word/2006/wordml" xmlns:wps="http://schemas.microsoft.com/office/word/2010/wordprocessingShape" mc:Ignorable="w14 w15 wp14">
+<w:ftr xmlns:wpc="http://schemas.microsoft.com/office/word/2010/wordprocessingCanvas" xmlns:cx="http://schemas.microsoft.com/office/drawing/2014/chartex" xmlns:cx1="http://schemas.microsoft.com/office/drawing/2015/9/8/chartex" xmlns:cx2="http://schemas.microsoft.com/office/drawing/2015/10/21/chartex" xmlns:cx3="http://schemas.microsoft.com/office/drawing/2016/5/9/chartex" xmlns:cx4="http://schemas.microsoft.com/office/drawing/2016/5/10/chartex" xmlns:cx5="http://schemas.microsoft.com/office/drawing/2016/5/11/chartex" xmlns:cx6="http://schemas.microsoft.com/office/drawing/2016/5/12/chartex" xmlns:cx7="http://schemas.microsoft.com/office/drawing/2016/5/13/chartex" xmlns:cx8="http://schemas.microsoft.com/office/drawing/2016/5/14/chartex" xmlns:mc="http://schemas.openxmlformats.org/markup-compatibility/2006" xmlns:aink="http://schemas.microsoft.com/office/drawing/2016/ink" xmlns:am3d="http://schemas.microsoft.com/office/drawing/2017/model3d" xmlns:o="urn:schemas-microsoft-com:office:office" xmlns:oel="http://schemas.microsoft.com/office/2019/extlst" xmlns:r="http://schemas.openxmlformats.org/officeDocument/2006/relationships" xmlns:m="http://schemas.openxmlformats.org/officeDocument/2006/math" xmlns:v="urn:schemas-microsoft-com:vml" xmlns:wp14="http://schemas.microsoft.com/office/word/2010/wordprocessingDrawing" xmlns:wp="http://schemas.openxmlformats.org/drawingml/2006/wordprocessingDrawing" xmlns:w10="urn:schemas-microsoft-com:office:word" xmlns:w="http://schemas.openxmlformats.org/wordprocessingml/2006/main" xmlns:w14="http://schemas.microsoft.com/office/word/2010/wordml" xmlns:w15="http://schemas.microsoft.com/office/word/2012/wordml" xmlns:w16cex="http://schemas.microsoft.com/office/word/2018/wordml/cex" xmlns:w16cid="http://schemas.microsoft.com/office/word/2016/wordml/cid" xmlns:w16="http://schemas.microsoft.com/office/word/2018/wordml" xmlns:w16sdtdh="http://schemas.microsoft.com/office/word/2020/wordml/sdtdatahash" xmlns:w16se="http://schemas.microsoft.com/office/word/2015/wordml/symex" xmlns:wpg="http://schemas.microsoft.com/office/word/2010/wordprocessingGroup" xmlns:wpi="http://schemas.microsoft.com/office/word/2010/wordprocessingInk" xmlns:wne="http://schemas.microsoft.com/office/word/2006/wordml" xmlns:wps="http://schemas.microsoft.com/office/word/2010/wordprocessingShape" mc:Ignorable="w14 w15 w16se w16cid w16 w16cex w16sdtdh wp14">
   <w:p>
     <w:pPr>
       <w:spacing w:after="160" w:line="259" w:lineRule="auto"/>
@@ -5545,7 +5578,7 @@
 </file>
 
 <file path=word/footer4.xml><?xml version="1.0" encoding="utf-8"?>
-<w:ftr xmlns:wpc="http://schemas.microsoft.com/office/word/2010/wordprocessingCanvas" xmlns:mc="http://schemas.openxmlformats.org/markup-compatibility/2006" xmlns:o="urn:schemas-microsoft-com:office:office" xmlns:r="http://schemas.openxmlformats.org/officeDocument/2006/relationships" xmlns:m="http://schemas.openxmlformats.org/officeDocument/2006/math" xmlns:v="urn:schemas-microsoft-com:vml" xmlns:wp14="http://schemas.microsoft.com/office/word/2010/wordprocessingDrawing" xmlns:wp="http://schemas.openxmlformats.org/drawingml/2006/wordprocessingDrawing" xmlns:w10="urn:schemas-microsoft-com:office:word" xmlns:w="http://schemas.openxmlformats.org/wordprocessingml/2006/main" xmlns:w14="http://schemas.microsoft.com/office/word/2010/wordml" xmlns:w15="http://schemas.microsoft.com/office/word/2012/wordml" xmlns:wpg="http://schemas.microsoft.com/office/word/2010/wordprocessingGroup" xmlns:wpi="http://schemas.microsoft.com/office/word/2010/wordprocessingInk" xmlns:wne="http://schemas.microsoft.com/office/word/2006/wordml" xmlns:wps="http://schemas.microsoft.com/office/word/2010/wordprocessingShape" mc:Ignorable="w14 w15 wp14">
+<w:ftr xmlns:wpc="http://schemas.microsoft.com/office/word/2010/wordprocessingCanvas" xmlns:cx="http://schemas.microsoft.com/office/drawing/2014/chartex" xmlns:cx1="http://schemas.microsoft.com/office/drawing/2015/9/8/chartex" xmlns:cx2="http://schemas.microsoft.com/office/drawing/2015/10/21/chartex" xmlns:cx3="http://schemas.microsoft.com/office/drawing/2016/5/9/chartex" xmlns:cx4="http://schemas.microsoft.com/office/drawing/2016/5/10/chartex" xmlns:cx5="http://schemas.microsoft.com/office/drawing/2016/5/11/chartex" xmlns:cx6="http://schemas.microsoft.com/office/drawing/2016/5/12/chartex" xmlns:cx7="http://schemas.microsoft.com/office/drawing/2016/5/13/chartex" xmlns:cx8="http://schemas.microsoft.com/office/drawing/2016/5/14/chartex" xmlns:mc="http://schemas.openxmlformats.org/markup-compatibility/2006" xmlns:aink="http://schemas.microsoft.com/office/drawing/2016/ink" xmlns:am3d="http://schemas.microsoft.com/office/drawing/2017/model3d" xmlns:o="urn:schemas-microsoft-com:office:office" xmlns:oel="http://schemas.microsoft.com/office/2019/extlst" xmlns:r="http://schemas.openxmlformats.org/officeDocument/2006/relationships" xmlns:m="http://schemas.openxmlformats.org/officeDocument/2006/math" xmlns:v="urn:schemas-microsoft-com:vml" xmlns:wp14="http://schemas.microsoft.com/office/word/2010/wordprocessingDrawing" xmlns:wp="http://schemas.openxmlformats.org/drawingml/2006/wordprocessingDrawing" xmlns:w10="urn:schemas-microsoft-com:office:word" xmlns:w="http://schemas.openxmlformats.org/wordprocessingml/2006/main" xmlns:w14="http://schemas.microsoft.com/office/word/2010/wordml" xmlns:w15="http://schemas.microsoft.com/office/word/2012/wordml" xmlns:w16cex="http://schemas.microsoft.com/office/word/2018/wordml/cex" xmlns:w16cid="http://schemas.microsoft.com/office/word/2016/wordml/cid" xmlns:w16="http://schemas.microsoft.com/office/word/2018/wordml" xmlns:w16sdtdh="http://schemas.microsoft.com/office/word/2020/wordml/sdtdatahash" xmlns:w16se="http://schemas.microsoft.com/office/word/2015/wordml/symex" xmlns:wpg="http://schemas.microsoft.com/office/word/2010/wordprocessingGroup" xmlns:wpi="http://schemas.microsoft.com/office/word/2010/wordprocessingInk" xmlns:wne="http://schemas.microsoft.com/office/word/2006/wordml" xmlns:wps="http://schemas.microsoft.com/office/word/2010/wordprocessingShape" mc:Ignorable="w14 w15 w16se w16cid w16 w16cex w16sdtdh wp14">
   <w:p>
     <w:pPr>
       <w:pStyle w:val="Footer"/>
@@ -5562,7 +5595,7 @@
 </file>
 
 <file path=word/footnotes.xml><?xml version="1.0" encoding="utf-8"?>
-<w:footnotes xmlns:wpc="http://schemas.microsoft.com/office/word/2010/wordprocessingCanvas" xmlns:mc="http://schemas.openxmlformats.org/markup-compatibility/2006" xmlns:o="urn:schemas-microsoft-com:office:office" xmlns:r="http://schemas.openxmlformats.org/officeDocument/2006/relationships" xmlns:m="http://schemas.openxmlformats.org/officeDocument/2006/math" xmlns:v="urn:schemas-microsoft-com:vml" xmlns:wp14="http://schemas.microsoft.com/office/word/2010/wordprocessingDrawing" xmlns:wp="http://schemas.openxmlformats.org/drawingml/2006/wordprocessingDrawing" xmlns:w10="urn:schemas-microsoft-com:office:word" xmlns:w="http://schemas.openxmlformats.org/wordprocessingml/2006/main" xmlns:w14="http://schemas.microsoft.com/office/word/2010/wordml" xmlns:w15="http://schemas.microsoft.com/office/word/2012/wordml" xmlns:wpg="http://schemas.microsoft.com/office/word/2010/wordprocessingGroup" xmlns:wpi="http://schemas.microsoft.com/office/word/2010/wordprocessingInk" xmlns:wne="http://schemas.microsoft.com/office/word/2006/wordml" xmlns:wps="http://schemas.microsoft.com/office/word/2010/wordprocessingShape" mc:Ignorable="w14 w15 wp14">
+<w:footnotes xmlns:wpc="http://schemas.microsoft.com/office/word/2010/wordprocessingCanvas" xmlns:cx="http://schemas.microsoft.com/office/drawing/2014/chartex" xmlns:cx1="http://schemas.microsoft.com/office/drawing/2015/9/8/chartex" xmlns:cx2="http://schemas.microsoft.com/office/drawing/2015/10/21/chartex" xmlns:cx3="http://schemas.microsoft.com/office/drawing/2016/5/9/chartex" xmlns:cx4="http://schemas.microsoft.com/office/drawing/2016/5/10/chartex" xmlns:cx5="http://schemas.microsoft.com/office/drawing/2016/5/11/chartex" xmlns:cx6="http://schemas.microsoft.com/office/drawing/2016/5/12/chartex" xmlns:cx7="http://schemas.microsoft.com/office/drawing/2016/5/13/chartex" xmlns:cx8="http://schemas.microsoft.com/office/drawing/2016/5/14/chartex" xmlns:mc="http://schemas.openxmlformats.org/markup-compatibility/2006" xmlns:aink="http://schemas.microsoft.com/office/drawing/2016/ink" xmlns:am3d="http://schemas.microsoft.com/office/drawing/2017/model3d" xmlns:o="urn:schemas-microsoft-com:office:office" xmlns:oel="http://schemas.microsoft.com/office/2019/extlst" xmlns:r="http://schemas.openxmlformats.org/officeDocument/2006/relationships" xmlns:m="http://schemas.openxmlformats.org/officeDocument/2006/math" xmlns:v="urn:schemas-microsoft-com:vml" xmlns:wp14="http://schemas.microsoft.com/office/word/2010/wordprocessingDrawing" xmlns:wp="http://schemas.openxmlformats.org/drawingml/2006/wordprocessingDrawing" xmlns:w10="urn:schemas-microsoft-com:office:word" xmlns:w="http://schemas.openxmlformats.org/wordprocessingml/2006/main" xmlns:w14="http://schemas.microsoft.com/office/word/2010/wordml" xmlns:w15="http://schemas.microsoft.com/office/word/2012/wordml" xmlns:w16cex="http://schemas.microsoft.com/office/word/2018/wordml/cex" xmlns:w16cid="http://schemas.microsoft.com/office/word/2016/wordml/cid" xmlns:w16="http://schemas.microsoft.com/office/word/2018/wordml" xmlns:w16sdtdh="http://schemas.microsoft.com/office/word/2020/wordml/sdtdatahash" xmlns:w16se="http://schemas.microsoft.com/office/word/2015/wordml/symex" xmlns:wpg="http://schemas.microsoft.com/office/word/2010/wordprocessingGroup" xmlns:wpi="http://schemas.microsoft.com/office/word/2010/wordprocessingInk" xmlns:wne="http://schemas.microsoft.com/office/word/2006/wordml" xmlns:wps="http://schemas.microsoft.com/office/word/2010/wordprocessingShape" mc:Ignorable="w14 w15 w16se w16cid w16 w16cex w16sdtdh wp14">
   <w:footnote w:type="separator" w:id="-1">
     <w:p>
       <w:r>
@@ -5581,7 +5614,7 @@
 </file>
 
 <file path=word/header1.xml><?xml version="1.0" encoding="utf-8"?>
-<w:hdr xmlns:wpc="http://schemas.microsoft.com/office/word/2010/wordprocessingCanvas" xmlns:mc="http://schemas.openxmlformats.org/markup-compatibility/2006" xmlns:o="urn:schemas-microsoft-com:office:office" xmlns:r="http://schemas.openxmlformats.org/officeDocument/2006/relationships" xmlns:m="http://schemas.openxmlformats.org/officeDocument/2006/math" xmlns:v="urn:schemas-microsoft-com:vml" xmlns:wp14="http://schemas.microsoft.com/office/word/2010/wordprocessingDrawing" xmlns:wp="http://schemas.openxmlformats.org/drawingml/2006/wordprocessingDrawing" xmlns:w10="urn:schemas-microsoft-com:office:word" xmlns:w="http://schemas.openxmlformats.org/wordprocessingml/2006/main" xmlns:w14="http://schemas.microsoft.com/office/word/2010/wordml" xmlns:w15="http://schemas.microsoft.com/office/word/2012/wordml" xmlns:wpg="http://schemas.microsoft.com/office/word/2010/wordprocessingGroup" xmlns:wpi="http://schemas.microsoft.com/office/word/2010/wordprocessingInk" xmlns:wne="http://schemas.microsoft.com/office/word/2006/wordml" xmlns:wps="http://schemas.microsoft.com/office/word/2010/wordprocessingShape" mc:Ignorable="w14 w15 wp14">
+<w:hdr xmlns:wpc="http://schemas.microsoft.com/office/word/2010/wordprocessingCanvas" xmlns:cx="http://schemas.microsoft.com/office/drawing/2014/chartex" xmlns:cx1="http://schemas.microsoft.com/office/drawing/2015/9/8/chartex" xmlns:cx2="http://schemas.microsoft.com/office/drawing/2015/10/21/chartex" xmlns:cx3="http://schemas.microsoft.com/office/drawing/2016/5/9/chartex" xmlns:cx4="http://schemas.microsoft.com/office/drawing/2016/5/10/chartex" xmlns:cx5="http://schemas.microsoft.com/office/drawing/2016/5/11/chartex" xmlns:cx6="http://schemas.microsoft.com/office/drawing/2016/5/12/chartex" xmlns:cx7="http://schemas.microsoft.com/office/drawing/2016/5/13/chartex" xmlns:cx8="http://schemas.microsoft.com/office/drawing/2016/5/14/chartex" xmlns:mc="http://schemas.openxmlformats.org/markup-compatibility/2006" xmlns:aink="http://schemas.microsoft.com/office/drawing/2016/ink" xmlns:am3d="http://schemas.microsoft.com/office/drawing/2017/model3d" xmlns:o="urn:schemas-microsoft-com:office:office" xmlns:oel="http://schemas.microsoft.com/office/2019/extlst" xmlns:r="http://schemas.openxmlformats.org/officeDocument/2006/relationships" xmlns:m="http://schemas.openxmlformats.org/officeDocument/2006/math" xmlns:v="urn:schemas-microsoft-com:vml" xmlns:wp14="http://schemas.microsoft.com/office/word/2010/wordprocessingDrawing" xmlns:wp="http://schemas.openxmlformats.org/drawingml/2006/wordprocessingDrawing" xmlns:w10="urn:schemas-microsoft-com:office:word" xmlns:w="http://schemas.openxmlformats.org/wordprocessingml/2006/main" xmlns:w14="http://schemas.microsoft.com/office/word/2010/wordml" xmlns:w15="http://schemas.microsoft.com/office/word/2012/wordml" xmlns:w16cex="http://schemas.microsoft.com/office/word/2018/wordml/cex" xmlns:w16cid="http://schemas.microsoft.com/office/word/2016/wordml/cid" xmlns:w16="http://schemas.microsoft.com/office/word/2018/wordml" xmlns:w16sdtdh="http://schemas.microsoft.com/office/word/2020/wordml/sdtdatahash" xmlns:w16se="http://schemas.microsoft.com/office/word/2015/wordml/symex" xmlns:wpg="http://schemas.microsoft.com/office/word/2010/wordprocessingGroup" xmlns:wpi="http://schemas.microsoft.com/office/word/2010/wordprocessingInk" xmlns:wne="http://schemas.microsoft.com/office/word/2006/wordml" xmlns:wps="http://schemas.microsoft.com/office/word/2010/wordprocessingShape" mc:Ignorable="w14 w15 w16se w16cid w16 w16cex w16sdtdh wp14">
   <w:p>
     <w:pPr>
       <w:spacing w:after="160" w:line="259" w:lineRule="auto"/>
@@ -5591,7 +5624,7 @@
 </file>
 
 <file path=word/header2.xml><?xml version="1.0" encoding="utf-8"?>
-<w:hdr xmlns:wpc="http://schemas.microsoft.com/office/word/2010/wordprocessingCanvas" xmlns:mc="http://schemas.openxmlformats.org/markup-compatibility/2006" xmlns:o="urn:schemas-microsoft-com:office:office" xmlns:r="http://schemas.openxmlformats.org/officeDocument/2006/relationships" xmlns:m="http://schemas.openxmlformats.org/officeDocument/2006/math" xmlns:v="urn:schemas-microsoft-com:vml" xmlns:wp14="http://schemas.microsoft.com/office/word/2010/wordprocessingDrawing" xmlns:wp="http://schemas.openxmlformats.org/drawingml/2006/wordprocessingDrawing" xmlns:w10="urn:schemas-microsoft-com:office:word" xmlns:w="http://schemas.openxmlformats.org/wordprocessingml/2006/main" xmlns:w14="http://schemas.microsoft.com/office/word/2010/wordml" xmlns:w15="http://schemas.microsoft.com/office/word/2012/wordml" xmlns:wpg="http://schemas.microsoft.com/office/word/2010/wordprocessingGroup" xmlns:wpi="http://schemas.microsoft.com/office/word/2010/wordprocessingInk" xmlns:wne="http://schemas.microsoft.com/office/word/2006/wordml" xmlns:wps="http://schemas.microsoft.com/office/word/2010/wordprocessingShape" mc:Ignorable="w14 w15 wp14">
+<w:hdr xmlns:wpc="http://schemas.microsoft.com/office/word/2010/wordprocessingCanvas" xmlns:cx="http://schemas.microsoft.com/office/drawing/2014/chartex" xmlns:cx1="http://schemas.microsoft.com/office/drawing/2015/9/8/chartex" xmlns:cx2="http://schemas.microsoft.com/office/drawing/2015/10/21/chartex" xmlns:cx3="http://schemas.microsoft.com/office/drawing/2016/5/9/chartex" xmlns:cx4="http://schemas.microsoft.com/office/drawing/2016/5/10/chartex" xmlns:cx5="http://schemas.microsoft.com/office/drawing/2016/5/11/chartex" xmlns:cx6="http://schemas.microsoft.com/office/drawing/2016/5/12/chartex" xmlns:cx7="http://schemas.microsoft.com/office/drawing/2016/5/13/chartex" xmlns:cx8="http://schemas.microsoft.com/office/drawing/2016/5/14/chartex" xmlns:mc="http://schemas.openxmlformats.org/markup-compatibility/2006" xmlns:aink="http://schemas.microsoft.com/office/drawing/2016/ink" xmlns:am3d="http://schemas.microsoft.com/office/drawing/2017/model3d" xmlns:o="urn:schemas-microsoft-com:office:office" xmlns:oel="http://schemas.microsoft.com/office/2019/extlst" xmlns:r="http://schemas.openxmlformats.org/officeDocument/2006/relationships" xmlns:m="http://schemas.openxmlformats.org/officeDocument/2006/math" xmlns:v="urn:schemas-microsoft-com:vml" xmlns:wp14="http://schemas.microsoft.com/office/word/2010/wordprocessingDrawing" xmlns:wp="http://schemas.openxmlformats.org/drawingml/2006/wordprocessingDrawing" xmlns:w10="urn:schemas-microsoft-com:office:word" xmlns:w="http://schemas.openxmlformats.org/wordprocessingml/2006/main" xmlns:w14="http://schemas.microsoft.com/office/word/2010/wordml" xmlns:w15="http://schemas.microsoft.com/office/word/2012/wordml" xmlns:w16cex="http://schemas.microsoft.com/office/word/2018/wordml/cex" xmlns:w16cid="http://schemas.microsoft.com/office/word/2016/wordml/cid" xmlns:w16="http://schemas.microsoft.com/office/word/2018/wordml" xmlns:w16sdtdh="http://schemas.microsoft.com/office/word/2020/wordml/sdtdatahash" xmlns:w16se="http://schemas.microsoft.com/office/word/2015/wordml/symex" xmlns:wpg="http://schemas.microsoft.com/office/word/2010/wordprocessingGroup" xmlns:wpi="http://schemas.microsoft.com/office/word/2010/wordprocessingInk" xmlns:wne="http://schemas.microsoft.com/office/word/2006/wordml" xmlns:wps="http://schemas.microsoft.com/office/word/2010/wordprocessingShape" mc:Ignorable="w14 w15 w16se w16cid w16 w16cex w16sdtdh wp14">
   <w:p>
     <w:pPr>
       <w:spacing w:after="160" w:line="259" w:lineRule="auto"/>
@@ -5601,7 +5634,7 @@
 </file>
 
 <file path=word/header3.xml><?xml version="1.0" encoding="utf-8"?>
-<w:hdr xmlns:wpc="http://schemas.microsoft.com/office/word/2010/wordprocessingCanvas" xmlns:mc="http://schemas.openxmlformats.org/markup-compatibility/2006" xmlns:o="urn:schemas-microsoft-com:office:office" xmlns:r="http://schemas.openxmlformats.org/officeDocument/2006/relationships" xmlns:m="http://schemas.openxmlformats.org/officeDocument/2006/math" xmlns:v="urn:schemas-microsoft-com:vml" xmlns:wp14="http://schemas.microsoft.com/office/word/2010/wordprocessingDrawing" xmlns:wp="http://schemas.openxmlformats.org/drawingml/2006/wordprocessingDrawing" xmlns:w10="urn:schemas-microsoft-com:office:word" xmlns:w="http://schemas.openxmlformats.org/wordprocessingml/2006/main" xmlns:w14="http://schemas.microsoft.com/office/word/2010/wordml" xmlns:w15="http://schemas.microsoft.com/office/word/2012/wordml" xmlns:wpg="http://schemas.microsoft.com/office/word/2010/wordprocessingGroup" xmlns:wpi="http://schemas.microsoft.com/office/word/2010/wordprocessingInk" xmlns:wne="http://schemas.microsoft.com/office/word/2006/wordml" xmlns:wps="http://schemas.microsoft.com/office/word/2010/wordprocessingShape" mc:Ignorable="w14 w15 wp14">
+<w:hdr xmlns:wpc="http://schemas.microsoft.com/office/word/2010/wordprocessingCanvas" xmlns:cx="http://schemas.microsoft.com/office/drawing/2014/chartex" xmlns:cx1="http://schemas.microsoft.com/office/drawing/2015/9/8/chartex" xmlns:cx2="http://schemas.microsoft.com/office/drawing/2015/10/21/chartex" xmlns:cx3="http://schemas.microsoft.com/office/drawing/2016/5/9/chartex" xmlns:cx4="http://schemas.microsoft.com/office/drawing/2016/5/10/chartex" xmlns:cx5="http://schemas.microsoft.com/office/drawing/2016/5/11/chartex" xmlns:cx6="http://schemas.microsoft.com/office/drawing/2016/5/12/chartex" xmlns:cx7="http://schemas.microsoft.com/office/drawing/2016/5/13/chartex" xmlns:cx8="http://schemas.microsoft.com/office/drawing/2016/5/14/chartex" xmlns:mc="http://schemas.openxmlformats.org/markup-compatibility/2006" xmlns:aink="http://schemas.microsoft.com/office/drawing/2016/ink" xmlns:am3d="http://schemas.microsoft.com/office/drawing/2017/model3d" xmlns:o="urn:schemas-microsoft-com:office:office" xmlns:oel="http://schemas.microsoft.com/office/2019/extlst" xmlns:r="http://schemas.openxmlformats.org/officeDocument/2006/relationships" xmlns:m="http://schemas.openxmlformats.org/officeDocument/2006/math" xmlns:v="urn:schemas-microsoft-com:vml" xmlns:wp14="http://schemas.microsoft.com/office/word/2010/wordprocessingDrawing" xmlns:wp="http://schemas.openxmlformats.org/drawingml/2006/wordprocessingDrawing" xmlns:w10="urn:schemas-microsoft-com:office:word" xmlns:w="http://schemas.openxmlformats.org/wordprocessingml/2006/main" xmlns:w14="http://schemas.microsoft.com/office/word/2010/wordml" xmlns:w15="http://schemas.microsoft.com/office/word/2012/wordml" xmlns:w16cex="http://schemas.microsoft.com/office/word/2018/wordml/cex" xmlns:w16cid="http://schemas.microsoft.com/office/word/2016/wordml/cid" xmlns:w16="http://schemas.microsoft.com/office/word/2018/wordml" xmlns:w16sdtdh="http://schemas.microsoft.com/office/word/2020/wordml/sdtdatahash" xmlns:w16se="http://schemas.microsoft.com/office/word/2015/wordml/symex" xmlns:wpg="http://schemas.microsoft.com/office/word/2010/wordprocessingGroup" xmlns:wpi="http://schemas.microsoft.com/office/word/2010/wordprocessingInk" xmlns:wne="http://schemas.microsoft.com/office/word/2006/wordml" xmlns:wps="http://schemas.microsoft.com/office/word/2010/wordprocessingShape" mc:Ignorable="w14 w15 w16se w16cid w16 w16cex w16sdtdh wp14">
   <w:p>
     <w:pPr>
       <w:spacing w:after="160" w:line="259" w:lineRule="auto"/>
@@ -5611,7 +5644,7 @@
 </file>
 
 <file path=word/header4.xml><?xml version="1.0" encoding="utf-8"?>
-<w:hdr xmlns:wpc="http://schemas.microsoft.com/office/word/2010/wordprocessingCanvas" xmlns:mc="http://schemas.openxmlformats.org/markup-compatibility/2006" xmlns:o="urn:schemas-microsoft-com:office:office" xmlns:r="http://schemas.openxmlformats.org/officeDocument/2006/relationships" xmlns:m="http://schemas.openxmlformats.org/officeDocument/2006/math" xmlns:v="urn:schemas-microsoft-com:vml" xmlns:wp14="http://schemas.microsoft.com/office/word/2010/wordprocessingDrawing" xmlns:wp="http://schemas.openxmlformats.org/drawingml/2006/wordprocessingDrawing" xmlns:w10="urn:schemas-microsoft-com:office:word" xmlns:w="http://schemas.openxmlformats.org/wordprocessingml/2006/main" xmlns:w14="http://schemas.microsoft.com/office/word/2010/wordml" xmlns:w15="http://schemas.microsoft.com/office/word/2012/wordml" xmlns:wpg="http://schemas.microsoft.com/office/word/2010/wordprocessingGroup" xmlns:wpi="http://schemas.microsoft.com/office/word/2010/wordprocessingInk" xmlns:wne="http://schemas.microsoft.com/office/word/2006/wordml" xmlns:wps="http://schemas.microsoft.com/office/word/2010/wordprocessingShape" mc:Ignorable="w14 w15 wp14">
+<w:hdr xmlns:wpc="http://schemas.microsoft.com/office/word/2010/wordprocessingCanvas" xmlns:cx="http://schemas.microsoft.com/office/drawing/2014/chartex" xmlns:cx1="http://schemas.microsoft.com/office/drawing/2015/9/8/chartex" xmlns:cx2="http://schemas.microsoft.com/office/drawing/2015/10/21/chartex" xmlns:cx3="http://schemas.microsoft.com/office/drawing/2016/5/9/chartex" xmlns:cx4="http://schemas.microsoft.com/office/drawing/2016/5/10/chartex" xmlns:cx5="http://schemas.microsoft.com/office/drawing/2016/5/11/chartex" xmlns:cx6="http://schemas.microsoft.com/office/drawing/2016/5/12/chartex" xmlns:cx7="http://schemas.microsoft.com/office/drawing/2016/5/13/chartex" xmlns:cx8="http://schemas.microsoft.com/office/drawing/2016/5/14/chartex" xmlns:mc="http://schemas.openxmlformats.org/markup-compatibility/2006" xmlns:aink="http://schemas.microsoft.com/office/drawing/2016/ink" xmlns:am3d="http://schemas.microsoft.com/office/drawing/2017/model3d" xmlns:o="urn:schemas-microsoft-com:office:office" xmlns:oel="http://schemas.microsoft.com/office/2019/extlst" xmlns:r="http://schemas.openxmlformats.org/officeDocument/2006/relationships" xmlns:m="http://schemas.openxmlformats.org/officeDocument/2006/math" xmlns:v="urn:schemas-microsoft-com:vml" xmlns:wp14="http://schemas.microsoft.com/office/word/2010/wordprocessingDrawing" xmlns:wp="http://schemas.openxmlformats.org/drawingml/2006/wordprocessingDrawing" xmlns:w10="urn:schemas-microsoft-com:office:word" xmlns:w="http://schemas.openxmlformats.org/wordprocessingml/2006/main" xmlns:w14="http://schemas.microsoft.com/office/word/2010/wordml" xmlns:w15="http://schemas.microsoft.com/office/word/2012/wordml" xmlns:w16cex="http://schemas.microsoft.com/office/word/2018/wordml/cex" xmlns:w16cid="http://schemas.microsoft.com/office/word/2016/wordml/cid" xmlns:w16="http://schemas.microsoft.com/office/word/2018/wordml" xmlns:w16sdtdh="http://schemas.microsoft.com/office/word/2020/wordml/sdtdatahash" xmlns:w16se="http://schemas.microsoft.com/office/word/2015/wordml/symex" xmlns:wpg="http://schemas.microsoft.com/office/word/2010/wordprocessingGroup" xmlns:wpi="http://schemas.microsoft.com/office/word/2010/wordprocessingInk" xmlns:wne="http://schemas.microsoft.com/office/word/2006/wordml" xmlns:wps="http://schemas.microsoft.com/office/word/2010/wordprocessingShape" mc:Ignorable="w14 w15 w16se w16cid w16 w16cex w16sdtdh wp14">
   <w:p>
     <w:r>
       <w:rPr>
@@ -5748,7 +5781,7 @@
 </file>
 
 <file path=word/numbering.xml><?xml version="1.0" encoding="utf-8"?>
-<w:numbering xmlns:wpc="http://schemas.microsoft.com/office/word/2010/wordprocessingCanvas" xmlns:mc="http://schemas.openxmlformats.org/markup-compatibility/2006" xmlns:o="urn:schemas-microsoft-com:office:office" xmlns:r="http://schemas.openxmlformats.org/officeDocument/2006/relationships" xmlns:m="http://schemas.openxmlformats.org/officeDocument/2006/math" xmlns:v="urn:schemas-microsoft-com:vml" xmlns:wp14="http://schemas.microsoft.com/office/word/2010/wordprocessingDrawing" xmlns:wp="http://schemas.openxmlformats.org/drawingml/2006/wordprocessingDrawing" xmlns:w10="urn:schemas-microsoft-com:office:word" xmlns:w="http://schemas.openxmlformats.org/wordprocessingml/2006/main" xmlns:w14="http://schemas.microsoft.com/office/word/2010/wordml" xmlns:w15="http://schemas.microsoft.com/office/word/2012/wordml" xmlns:wpg="http://schemas.microsoft.com/office/word/2010/wordprocessingGroup" xmlns:wpi="http://schemas.microsoft.com/office/word/2010/wordprocessingInk" xmlns:wne="http://schemas.microsoft.com/office/word/2006/wordml" xmlns:wps="http://schemas.microsoft.com/office/word/2010/wordprocessingShape" mc:Ignorable="w14 w15 wp14">
+<w:numbering xmlns:wpc="http://schemas.microsoft.com/office/word/2010/wordprocessingCanvas" xmlns:cx="http://schemas.microsoft.com/office/drawing/2014/chartex" xmlns:cx1="http://schemas.microsoft.com/office/drawing/2015/9/8/chartex" xmlns:cx2="http://schemas.microsoft.com/office/drawing/2015/10/21/chartex" xmlns:cx3="http://schemas.microsoft.com/office/drawing/2016/5/9/chartex" xmlns:cx4="http://schemas.microsoft.com/office/drawing/2016/5/10/chartex" xmlns:cx5="http://schemas.microsoft.com/office/drawing/2016/5/11/chartex" xmlns:cx6="http://schemas.microsoft.com/office/drawing/2016/5/12/chartex" xmlns:cx7="http://schemas.microsoft.com/office/drawing/2016/5/13/chartex" xmlns:cx8="http://schemas.microsoft.com/office/drawing/2016/5/14/chartex" xmlns:mc="http://schemas.openxmlformats.org/markup-compatibility/2006" xmlns:aink="http://schemas.microsoft.com/office/drawing/2016/ink" xmlns:am3d="http://schemas.microsoft.com/office/drawing/2017/model3d" xmlns:o="urn:schemas-microsoft-com:office:office" xmlns:oel="http://schemas.microsoft.com/office/2019/extlst" xmlns:r="http://schemas.openxmlformats.org/officeDocument/2006/relationships" xmlns:m="http://schemas.openxmlformats.org/officeDocument/2006/math" xmlns:v="urn:schemas-microsoft-com:vml" xmlns:wp14="http://schemas.microsoft.com/office/word/2010/wordprocessingDrawing" xmlns:wp="http://schemas.openxmlformats.org/drawingml/2006/wordprocessingDrawing" xmlns:w10="urn:schemas-microsoft-com:office:word" xmlns:w="http://schemas.openxmlformats.org/wordprocessingml/2006/main" xmlns:w14="http://schemas.microsoft.com/office/word/2010/wordml" xmlns:w15="http://schemas.microsoft.com/office/word/2012/wordml" xmlns:w16cex="http://schemas.microsoft.com/office/word/2018/wordml/cex" xmlns:w16cid="http://schemas.microsoft.com/office/word/2016/wordml/cid" xmlns:w16="http://schemas.microsoft.com/office/word/2018/wordml" xmlns:w16sdtdh="http://schemas.microsoft.com/office/word/2020/wordml/sdtdatahash" xmlns:w16se="http://schemas.microsoft.com/office/word/2015/wordml/symex" xmlns:wpg="http://schemas.microsoft.com/office/word/2010/wordprocessingGroup" xmlns:wpi="http://schemas.microsoft.com/office/word/2010/wordprocessingInk" xmlns:wne="http://schemas.microsoft.com/office/word/2006/wordml" xmlns:wps="http://schemas.microsoft.com/office/word/2010/wordprocessingShape" mc:Ignorable="w14 w15 w16se w16cid w16 w16cex w16sdtdh wp14">
   <w:abstractNum w:abstractNumId="0" w15:restartNumberingAfterBreak="0">
     <w:nsid w:val="0ED65E2B"/>
     <w:multiLevelType w:val="multilevel"/>
@@ -6718,35 +6751,35 @@
       </w:rPr>
     </w:lvl>
   </w:abstractNum>
-  <w:num w:numId="1">
+  <w:num w:numId="1" w16cid:durableId="1629362298">
     <w:abstractNumId w:val="0"/>
   </w:num>
-  <w:num w:numId="2">
+  <w:num w:numId="2" w16cid:durableId="962035470">
     <w:abstractNumId w:val="2"/>
   </w:num>
-  <w:num w:numId="3">
+  <w:num w:numId="3" w16cid:durableId="675307491">
     <w:abstractNumId w:val="5"/>
   </w:num>
-  <w:num w:numId="4">
+  <w:num w:numId="4" w16cid:durableId="1882743598">
     <w:abstractNumId w:val="7"/>
   </w:num>
-  <w:num w:numId="5">
+  <w:num w:numId="5" w16cid:durableId="757602198">
     <w:abstractNumId w:val="4"/>
   </w:num>
-  <w:num w:numId="6">
+  <w:num w:numId="6" w16cid:durableId="838084360">
     <w:abstractNumId w:val="1"/>
   </w:num>
-  <w:num w:numId="7">
+  <w:num w:numId="7" w16cid:durableId="1456412021">
     <w:abstractNumId w:val="6"/>
   </w:num>
-  <w:num w:numId="8">
+  <w:num w:numId="8" w16cid:durableId="1417483636">
     <w:abstractNumId w:val="3"/>
   </w:num>
 </w:numbering>
 </file>
 
 <file path=word/styles.xml><?xml version="1.0" encoding="utf-8"?>
-<w:styles xmlns:mc="http://schemas.openxmlformats.org/markup-compatibility/2006" xmlns:r="http://schemas.openxmlformats.org/officeDocument/2006/relationships" xmlns:w="http://schemas.openxmlformats.org/wordprocessingml/2006/main" xmlns:w14="http://schemas.microsoft.com/office/word/2010/wordml" xmlns:w15="http://schemas.microsoft.com/office/word/2012/wordml" mc:Ignorable="w14 w15">
+<w:styles xmlns:mc="http://schemas.openxmlformats.org/markup-compatibility/2006" xmlns:r="http://schemas.openxmlformats.org/officeDocument/2006/relationships" xmlns:w="http://schemas.openxmlformats.org/wordprocessingml/2006/main" xmlns:w14="http://schemas.microsoft.com/office/word/2010/wordml" xmlns:w15="http://schemas.microsoft.com/office/word/2012/wordml" xmlns:w16cex="http://schemas.microsoft.com/office/word/2018/wordml/cex" xmlns:w16cid="http://schemas.microsoft.com/office/word/2016/wordml/cid" xmlns:w16="http://schemas.microsoft.com/office/word/2018/wordml" xmlns:w16sdtdh="http://schemas.microsoft.com/office/word/2020/wordml/sdtdatahash" xmlns:w16se="http://schemas.microsoft.com/office/word/2015/wordml/symex" mc:Ignorable="w14 w15 w16se w16cid w16 w16cex w16sdtdh">
   <w:docDefaults>
     <w:rPrDefault>
       <w:rPr>
@@ -6756,7 +6789,7 @@
     </w:rPrDefault>
     <w:pPrDefault/>
   </w:docDefaults>
-  <w:latentStyles w:defLockedState="0" w:defUIPriority="0" w:defSemiHidden="0" w:defUnhideWhenUsed="0" w:defQFormat="0" w:count="371">
+  <w:latentStyles w:defLockedState="0" w:defUIPriority="0" w:defSemiHidden="0" w:defUnhideWhenUsed="0" w:defQFormat="0" w:count="376">
     <w:lsdException w:name="Normal" w:qFormat="1"/>
     <w:lsdException w:name="heading 1" w:uiPriority="9" w:qFormat="1"/>
     <w:lsdException w:name="heading 2" w:uiPriority="9" w:qFormat="1"/>
@@ -7043,6 +7076,11 @@
     <w:lsdException w:name="List Table 5 Dark Accent 6" w:uiPriority="50"/>
     <w:lsdException w:name="List Table 6 Colorful Accent 6" w:uiPriority="51"/>
     <w:lsdException w:name="List Table 7 Colorful Accent 6" w:uiPriority="52"/>
+    <w:lsdException w:name="Mention" w:semiHidden="1" w:uiPriority="99" w:unhideWhenUsed="1"/>
+    <w:lsdException w:name="Smart Hyperlink" w:semiHidden="1" w:uiPriority="99" w:unhideWhenUsed="1"/>
+    <w:lsdException w:name="Hashtag" w:semiHidden="1" w:uiPriority="99" w:unhideWhenUsed="1"/>
+    <w:lsdException w:name="Unresolved Mention" w:semiHidden="1" w:uiPriority="99" w:unhideWhenUsed="1"/>
+    <w:lsdException w:name="Smart Link" w:semiHidden="1" w:uiPriority="99" w:unhideWhenUsed="1"/>
   </w:latentStyles>
   <w:style w:type="paragraph" w:default="1" w:styleId="Normal">
     <w:name w:val="Normal"/>
@@ -8172,8 +8210,8 @@
       </w:tblBorders>
     </w:tblPr>
   </w:style>
-  <w:style w:type="character" w:customStyle="1" w:styleId="UnresolvedMention">
-    <w:name w:val="Unresolved Mention"/>
+  <w:style w:type="character" w:customStyle="1" w:styleId="UnresolvedMention1">
+    <w:name w:val="Unresolved Mention1"/>
     <w:uiPriority w:val="99"/>
     <w:semiHidden/>
     <w:unhideWhenUsed/>

</xml_diff>

<commit_message>
added few things in the submit resume part in the documentation
</commit_message>
<xml_diff>
--- a/GROUP K FLASK PROJECT REPORT.docx
+++ b/GROUP K FLASK PROJECT REPORT.docx
@@ -4597,6 +4597,14 @@
           <w:szCs w:val="22"/>
         </w:rPr>
         <w:t xml:space="preserve"> allowing them to easily apply for job opportunities without the need for repetitive data entry.</w:t>
+      </w:r>
+      <w:r>
+        <w:rPr>
+          <w:rFonts w:asciiTheme="minorHAnsi" w:hAnsiTheme="minorHAnsi" w:cstheme="minorHAnsi"/>
+          <w:sz w:val="22"/>
+          <w:szCs w:val="22"/>
+        </w:rPr>
+        <w:t xml:space="preserve"> A student is supposed to upload a CV or an application letter</w:t>
       </w:r>
     </w:p>
     <w:p>

</xml_diff>